<commit_message>
Revert "Revert "Merge remote-tracking branch 'origin/main' into main""
This reverts commit 78192279aacb6e01ddd6e6e74cf250f2a5d6ff92.
</commit_message>
<xml_diff>
--- a/docs/WDL-101--Running-WDLs-using-Cromwell.docx
+++ b/docs/WDL-101--Running-WDLs-using-Cromwell.docx
@@ -25,31 +25,7 @@
         <w:t xml:space="preserve"> </w:t>
       </w:r>
       <w:r>
-        <w:t xml:space="preserve">WDL</w:t>
-      </w:r>
-      <w:r>
-        <w:t xml:space="preserve"> </w:t>
-      </w:r>
-      <w:r>
-        <w:t xml:space="preserve">workflows</w:t>
-      </w:r>
-      <w:r>
-        <w:t xml:space="preserve"> </w:t>
-      </w:r>
-      <w:r>
-        <w:t xml:space="preserve">at</w:t>
-      </w:r>
-      <w:r>
-        <w:t xml:space="preserve"> </w:t>
-      </w:r>
-      <w:r>
-        <w:t xml:space="preserve">Fred</w:t>
-      </w:r>
-      <w:r>
-        <w:t xml:space="preserve"> </w:t>
-      </w:r>
-      <w:r>
-        <w:t xml:space="preserve">Hutch</w:t>
+        <w:t xml:space="preserve">WDLs</w:t>
       </w:r>
       <w:r>
         <w:t xml:space="preserve"> </w:t>
@@ -104,7 +80,7 @@
         </w:p>
       </w:sdtContent>
     </w:sdt>
-    <w:bookmarkStart w:id="22" w:name="about-this-course"/>
+    <w:bookmarkStart w:id="20" w:name="about-this-course"/>
     <w:p>
       <w:pPr>
         <w:pStyle w:val="Heading1"/>
@@ -113,7 +89,60 @@
         <w:t xml:space="preserve">About this Course</w:t>
       </w:r>
     </w:p>
-    <w:bookmarkStart w:id="21" w:name="available-course-formats"/>
+    <w:p>
+      <w:pPr>
+        <w:pStyle w:val="FirstParagraph"/>
+      </w:pPr>
+      <w:r>
+        <w:t xml:space="preserve">This course is intended to be an introduction for users at the Fred Hutch to using our pre-configured Cromwell resources to run WDL workflows using our SLURM cluster.</w:t>
+      </w:r>
+    </w:p>
+    <w:bookmarkEnd w:id="20"/>
+    <w:bookmarkStart w:id="35" w:name="introduction"/>
+    <w:p>
+      <w:pPr>
+        <w:pStyle w:val="Heading1"/>
+      </w:pPr>
+      <w:r>
+        <w:rPr>
+          <w:rStyle w:val="SectionNumber"/>
+        </w:rPr>
+        <w:t xml:space="preserve">1</w:t>
+      </w:r>
+      <w:r>
+        <w:tab/>
+      </w:r>
+      <w:r>
+        <w:t xml:space="preserve">Introduction</w:t>
+      </w:r>
+    </w:p>
+    <w:p>
+      <w:pPr>
+        <w:pStyle w:val="FirstParagraph"/>
+      </w:pPr>
+      <w:r>
+        <w:t xml:space="preserve">WDL is a open specification for a workflow description language that originated at the Broad but has grown to a much wider audience over time.</w:t>
+      </w:r>
+      <w:r>
+        <w:t xml:space="preserve"> </w:t>
+      </w:r>
+      <w:r>
+        <w:t xml:space="preserve">WDL workflows can be run using an engine, which is software that interprets and runs your WDL on various high performance computing resources, such as SLURM (the Fred Hutch local cluster), AWS, Google and Azure.</w:t>
+      </w:r>
+      <w:r>
+        <w:t xml:space="preserve"> </w:t>
+      </w:r>
+      <w:r>
+        <w:t xml:space="preserve">At the Fred Hutch we have configured a software from the Broad called Cromwell to allow us to run WDLs on our local cluster that then can be easily ported to other cloud based compute infrastructure when desired.</w:t>
+      </w:r>
+      <w:r>
+        <w:t xml:space="preserve"> </w:t>
+      </w:r>
+      <w:r>
+        <w:t xml:space="preserve">This allows us to simplify our workflow testing and design, leverage WDL for smaller scale work that does not need the cloud, and can let users of all kinds manage their workflow work over time via this tool.</w:t>
+      </w:r>
+    </w:p>
+    <w:bookmarkStart w:id="25" w:name="pre-requisites"/>
     <w:p>
       <w:pPr>
         <w:pStyle w:val="Heading2"/>
@@ -122,195 +151,16 @@
         <w:rPr>
           <w:rStyle w:val="SectionNumber"/>
         </w:rPr>
-        <w:t xml:space="preserve">0.1</w:t>
+        <w:t xml:space="preserve">1.1</w:t>
       </w:r>
       <w:r>
         <w:tab/>
       </w:r>
       <w:r>
-        <w:t xml:space="preserve">Available course formats</w:t>
-      </w:r>
-    </w:p>
-    <w:p>
-      <w:pPr>
-        <w:pStyle w:val="FirstParagraph"/>
-      </w:pPr>
-      <w:r>
-        <w:t xml:space="preserve">This course is available in multiple formats which allows you to take it in the way that best suites your needs. You can take it for certificate which can be for free or fee.</w:t>
-      </w:r>
-    </w:p>
-    <w:p>
-      <w:pPr>
-        <w:numPr>
-          <w:ilvl w:val="0"/>
-          <w:numId w:val="1001"/>
-        </w:numPr>
-        <w:pStyle w:val="Compact"/>
-      </w:pPr>
-      <w:r>
-        <w:t xml:space="preserve">The material for this course can be viewed without login requirement on this</w:t>
-      </w:r>
-      <w:r>
-        <w:t xml:space="preserve"> </w:t>
-      </w:r>
-      <w:hyperlink r:id="rId20">
-        <w:r>
-          <w:rPr>
-            <w:rStyle w:val="Hyperlink"/>
-          </w:rPr>
-          <w:t xml:space="preserve">Bookdown website</w:t>
-        </w:r>
-      </w:hyperlink>
-      <w:r>
-        <w:t xml:space="preserve">. This format might be most appropriate for you if you rely on screen-reader technology.</w:t>
-      </w:r>
-    </w:p>
-    <w:p>
-      <w:pPr>
-        <w:numPr>
-          <w:ilvl w:val="0"/>
-          <w:numId w:val="1001"/>
-        </w:numPr>
-        <w:pStyle w:val="Compact"/>
-      </w:pPr>
-      <w:r>
-        <w:t xml:space="preserve">This course can be taken for</w:t>
-      </w:r>
-      <w:r>
-        <w:t xml:space="preserve"> </w:t>
-      </w:r>
-      <w:hyperlink r:id="rId20">
-        <w:r>
-          <w:rPr>
-            <w:rStyle w:val="Hyperlink"/>
-          </w:rPr>
-          <w:t xml:space="preserve">free certification through Leanpub</w:t>
-        </w:r>
-      </w:hyperlink>
-      <w:r>
-        <w:t xml:space="preserve">.</w:t>
-      </w:r>
-    </w:p>
-    <w:p>
-      <w:pPr>
-        <w:numPr>
-          <w:ilvl w:val="0"/>
-          <w:numId w:val="1001"/>
-        </w:numPr>
-        <w:pStyle w:val="Compact"/>
-      </w:pPr>
-      <w:r>
-        <w:t xml:space="preserve">This course can be taken on</w:t>
-      </w:r>
-      <w:r>
-        <w:t xml:space="preserve"> </w:t>
-      </w:r>
-      <w:hyperlink r:id="rId20">
-        <w:r>
-          <w:rPr>
-            <w:rStyle w:val="Hyperlink"/>
-          </w:rPr>
-          <w:t xml:space="preserve">Coursera for certification here</w:t>
-        </w:r>
-      </w:hyperlink>
-      <w:r>
-        <w:t xml:space="preserve"> </w:t>
-      </w:r>
-      <w:r>
-        <w:t xml:space="preserve">(but it is not available for free on Coursera).</w:t>
-      </w:r>
-    </w:p>
-    <w:p>
-      <w:pPr>
-        <w:numPr>
-          <w:ilvl w:val="0"/>
-          <w:numId w:val="1001"/>
-        </w:numPr>
-        <w:pStyle w:val="Compact"/>
-      </w:pPr>
-      <w:r>
-        <w:t xml:space="preserve">Our courses are open source, you can find the</w:t>
-      </w:r>
-      <w:r>
-        <w:t xml:space="preserve"> </w:t>
-      </w:r>
-      <w:hyperlink r:id="rId20">
-        <w:r>
-          <w:rPr>
-            <w:rStyle w:val="Hyperlink"/>
-          </w:rPr>
-          <w:t xml:space="preserve">source material for this course on GitHub</w:t>
-        </w:r>
-      </w:hyperlink>
-      <w:r>
-        <w:t xml:space="preserve">.</w:t>
-      </w:r>
-    </w:p>
-    <w:bookmarkEnd w:id="21"/>
-    <w:bookmarkEnd w:id="22"/>
-    <w:bookmarkStart w:id="37" w:name="introduction"/>
-    <w:p>
-      <w:pPr>
-        <w:pStyle w:val="Heading1"/>
-      </w:pPr>
-      <w:r>
-        <w:rPr>
-          <w:rStyle w:val="SectionNumber"/>
-        </w:rPr>
-        <w:t xml:space="preserve">1</w:t>
-      </w:r>
-      <w:r>
-        <w:tab/>
-      </w:r>
-      <w:r>
-        <w:t xml:space="preserve">Introduction</w:t>
-      </w:r>
-    </w:p>
-    <w:p>
-      <w:pPr>
-        <w:pStyle w:val="FirstParagraph"/>
-      </w:pPr>
-      <w:r>
-        <w:t xml:space="preserve">WDL is a open specification for a workflow description language that originated at the Broad but has grown to a much wider audience over time.</w:t>
-      </w:r>
-      <w:r>
-        <w:t xml:space="preserve"> </w:t>
-      </w:r>
-      <w:r>
-        <w:t xml:space="preserve">WDL workflows can be run using an engine, which is software that interprets and runs your WDL on various high performance computing resources, such as SLURM (the Fred Hutch local cluster), AWS, Google and Azure.</w:t>
-      </w:r>
-      <w:r>
-        <w:t xml:space="preserve"> </w:t>
-      </w:r>
-      <w:r>
-        <w:t xml:space="preserve">At the Fred Hutch we have configured a software from the Broad called Cromwell to allow us to run WDLs on our local cluster that then can be easily ported to other cloud based compute infrastructure when desired.</w:t>
-      </w:r>
-      <w:r>
-        <w:t xml:space="preserve"> </w:t>
-      </w:r>
-      <w:r>
-        <w:t xml:space="preserve">This allows us to simplify our workflow testing and design, leverage WDL for smaller scale work that does not need the cloud, and can let users of all kinds manage their workflow work over time via this tool.</w:t>
-      </w:r>
-    </w:p>
-    <w:bookmarkStart w:id="27" w:name="pre-requisites"/>
-    <w:p>
-      <w:pPr>
-        <w:pStyle w:val="Heading2"/>
-      </w:pPr>
-      <w:r>
-        <w:rPr>
-          <w:rStyle w:val="SectionNumber"/>
-        </w:rPr>
-        <w:t xml:space="preserve">1.1</w:t>
-      </w:r>
-      <w:r>
-        <w:tab/>
-      </w:r>
-      <w:r>
         <w:t xml:space="preserve">Pre-Requisites</w:t>
       </w:r>
     </w:p>
-    <w:bookmarkStart w:id="25" w:name="rhino-access"/>
+    <w:bookmarkStart w:id="23" w:name="rhino-access"/>
     <w:p>
       <w:pPr>
         <w:pStyle w:val="Heading3"/>
@@ -381,7 +231,7 @@
       <w:r>
         <w:t xml:space="preserve"> </w:t>
       </w:r>
-      <w:hyperlink r:id="rId23">
+      <w:hyperlink r:id="rId21">
         <w:r>
           <w:rPr>
             <w:rStyle w:val="Hyperlink"/>
@@ -416,7 +266,7 @@
       <w:r>
         <w:t xml:space="preserve"> </w:t>
       </w:r>
-      <w:hyperlink r:id="rId24">
+      <w:hyperlink r:id="rId22">
         <w:r>
           <w:rPr>
             <w:rStyle w:val="Hyperlink"/>
@@ -431,23 +281,63 @@
         <w:t xml:space="preserve">in the Scientific Computing section about Access Methods, and Technologies.</w:t>
       </w:r>
     </w:p>
+    <w:bookmarkEnd w:id="23"/>
+    <w:bookmarkStart w:id="24" w:name="aws-credentials"/>
+    <w:p>
+      <w:pPr>
+        <w:pStyle w:val="Heading3"/>
+      </w:pPr>
+      <w:r>
+        <w:rPr>
+          <w:rStyle w:val="SectionNumber"/>
+        </w:rPr>
+        <w:t xml:space="preserve">1.1.2</w:t>
+      </w:r>
+      <w:r>
+        <w:tab/>
+      </w:r>
+      <w:r>
+        <w:t xml:space="preserve">AWS Credentials</w:t>
+      </w:r>
+    </w:p>
+    <w:p>
+      <w:pPr>
+        <w:pStyle w:val="FirstParagraph"/>
+      </w:pPr>
+      <w:r>
+        <w:t xml:space="preserve">If you want to run workflows on data stored in AWS S3, you’ll need to have set up your AWS credentials first.</w:t>
+      </w:r>
+      <w:r>
+        <w:br/>
+      </w:r>
+      <w:r>
+        <w:t xml:space="preserve">As of version 1.3 of the diy-cromwell-server configuration, if you have credentials, then the Cromwell server will be configured to allow input files to directly specified using their AWS S3 url.</w:t>
+      </w:r>
+      <w:r>
+        <w:br/>
+      </w:r>
+      <w:r>
+        <w:t xml:space="preserve">However if you do not have AWS credentials or aren’t using data stored in AWS S3, then you don’t have to do anything.</w:t>
+      </w:r>
+    </w:p>
+    <w:bookmarkEnd w:id="24"/>
     <w:bookmarkEnd w:id="25"/>
-    <w:bookmarkStart w:id="26" w:name="aws-credentials"/>
-    <w:p>
-      <w:pPr>
-        <w:pStyle w:val="Heading3"/>
+    <w:bookmarkStart w:id="26" w:name="what-is-cromwell"/>
+    <w:p>
+      <w:pPr>
+        <w:pStyle w:val="Heading2"/>
       </w:pPr>
       <w:r>
         <w:rPr>
           <w:rStyle w:val="SectionNumber"/>
         </w:rPr>
-        <w:t xml:space="preserve">1.1.2</w:t>
+        <w:t xml:space="preserve">1.2</w:t>
       </w:r>
       <w:r>
         <w:tab/>
       </w:r>
       <w:r>
-        <w:t xml:space="preserve">AWS Credentials</w:t>
+        <w:t xml:space="preserve">What is Cromwell?</w:t>
       </w:r>
     </w:p>
     <w:p>
@@ -455,24 +345,35 @@
         <w:pStyle w:val="FirstParagraph"/>
       </w:pPr>
       <w:r>
-        <w:t xml:space="preserve">If you want to run workflows on data stored in AWS S3, you’ll need to have set up your AWS credentials first.</w:t>
-      </w:r>
-      <w:r>
-        <w:br/>
-      </w:r>
-      <w:r>
-        <w:t xml:space="preserve">As of version 1.3 of the diy-cromwell-server configuration, if you have credentials, then the Cromwell server will be configured to allow input files to directly specified using their AWS S3 url.</w:t>
-      </w:r>
-      <w:r>
-        <w:br/>
-      </w:r>
-      <w:r>
-        <w:t xml:space="preserve">However if you do not have AWS credentials or aren’t using data stored in AWS S3, then you don’t have to do anything.</w:t>
+        <w:t xml:space="preserve">Cromwell is a workflow engine (sometimes called a workflow manager) software developed by the Broad which manages the individual tasks involved in multi-step workflows, tracks job metadata, provides an API interface and allows users to manage multiple workflows simultaneously.</w:t>
+      </w:r>
+      <w:r>
+        <w:br/>
+      </w:r>
+      <w:r>
+        <w:t xml:space="preserve">Cromwell isn’t the only WDL</w:t>
+      </w:r>
+      <w:r>
+        <w:t xml:space="preserve"> </w:t>
+      </w:r>
+      <w:r>
+        <w:t xml:space="preserve">“</w:t>
+      </w:r>
+      <w:r>
+        <w:t xml:space="preserve">engine</w:t>
+      </w:r>
+      <w:r>
+        <w:t xml:space="preserve">”</w:t>
+      </w:r>
+      <w:r>
+        <w:t xml:space="preserve"> </w:t>
+      </w:r>
+      <w:r>
+        <w:t xml:space="preserve">that exists, but it is a tool that has been configured for use on the Fred Hutch gizmo cluster in order to make running workflows here very simple.</w:t>
       </w:r>
     </w:p>
     <w:bookmarkEnd w:id="26"/>
-    <w:bookmarkEnd w:id="27"/>
-    <w:bookmarkStart w:id="28" w:name="what-is-cromwell"/>
+    <w:bookmarkStart w:id="34" w:name="getting-started-with-cromwell"/>
     <w:p>
       <w:pPr>
         <w:pStyle w:val="Heading2"/>
@@ -481,67 +382,16 @@
         <w:rPr>
           <w:rStyle w:val="SectionNumber"/>
         </w:rPr>
-        <w:t xml:space="preserve">1.2</w:t>
+        <w:t xml:space="preserve">1.3</w:t>
       </w:r>
       <w:r>
         <w:tab/>
       </w:r>
       <w:r>
-        <w:t xml:space="preserve">What is Cromwell?</w:t>
-      </w:r>
-    </w:p>
-    <w:p>
-      <w:pPr>
-        <w:pStyle w:val="FirstParagraph"/>
-      </w:pPr>
-      <w:r>
-        <w:t xml:space="preserve">Cromwell is a workflow engine (sometimes called a workflow manager) software developed by the Broad which manages the individual tasks involved in multi-step workflows, tracks job metadata, provides an API interface and allows users to manage multiple workflows simultaneously.</w:t>
-      </w:r>
-      <w:r>
-        <w:br/>
-      </w:r>
-      <w:r>
-        <w:t xml:space="preserve">Cromwell isn’t the only WDL</w:t>
-      </w:r>
-      <w:r>
-        <w:t xml:space="preserve"> </w:t>
-      </w:r>
-      <w:r>
-        <w:t xml:space="preserve">“</w:t>
-      </w:r>
-      <w:r>
-        <w:t xml:space="preserve">engine</w:t>
-      </w:r>
-      <w:r>
-        <w:t xml:space="preserve">”</w:t>
-      </w:r>
-      <w:r>
-        <w:t xml:space="preserve"> </w:t>
-      </w:r>
-      <w:r>
-        <w:t xml:space="preserve">that exists, but it is a tool that has been configured for use on the Fred Hutch gizmo cluster in order to make running workflows here very simple.</w:t>
-      </w:r>
-    </w:p>
-    <w:bookmarkEnd w:id="28"/>
-    <w:bookmarkStart w:id="36" w:name="getting-started-with-cromwell"/>
-    <w:p>
-      <w:pPr>
-        <w:pStyle w:val="Heading2"/>
-      </w:pPr>
-      <w:r>
-        <w:rPr>
-          <w:rStyle w:val="SectionNumber"/>
-        </w:rPr>
-        <w:t xml:space="preserve">1.3</w:t>
-      </w:r>
-      <w:r>
-        <w:tab/>
-      </w:r>
-      <w:r>
         <w:t xml:space="preserve">Getting Started with Cromwell</w:t>
       </w:r>
     </w:p>
-    <w:bookmarkStart w:id="31" w:name="database-setup"/>
+    <w:bookmarkStart w:id="29" w:name="database-setup"/>
     <w:p>
       <w:pPr>
         <w:pStyle w:val="Heading3"/>
@@ -609,7 +459,7 @@
       <w:pPr>
         <w:numPr>
           <w:ilvl w:val="0"/>
-          <w:numId w:val="1002"/>
+          <w:numId w:val="1001"/>
         </w:numPr>
         <w:pStyle w:val="Compact"/>
       </w:pPr>
@@ -619,7 +469,7 @@
       <w:r>
         <w:t xml:space="preserve"> </w:t>
       </w:r>
-      <w:hyperlink r:id="rId29">
+      <w:hyperlink r:id="rId27">
         <w:r>
           <w:rPr>
             <w:rStyle w:val="Hyperlink"/>
@@ -636,7 +486,7 @@
       <w:r>
         <w:t xml:space="preserve"> </w:t>
       </w:r>
-      <w:hyperlink r:id="rId30">
+      <w:hyperlink r:id="rId28">
         <w:r>
           <w:rPr>
             <w:rStyle w:val="Hyperlink"/>
@@ -655,7 +505,7 @@
       <w:pPr>
         <w:numPr>
           <w:ilvl w:val="0"/>
-          <w:numId w:val="1002"/>
+          <w:numId w:val="1001"/>
         </w:numPr>
         <w:pStyle w:val="Compact"/>
       </w:pPr>
@@ -682,7 +532,7 @@
       <w:pPr>
         <w:numPr>
           <w:ilvl w:val="0"/>
-          <w:numId w:val="1002"/>
+          <w:numId w:val="1001"/>
         </w:numPr>
         <w:pStyle w:val="Compact"/>
       </w:pPr>
@@ -694,7 +544,7 @@
       <w:pPr>
         <w:numPr>
           <w:ilvl w:val="0"/>
-          <w:numId w:val="1002"/>
+          <w:numId w:val="1001"/>
         </w:numPr>
         <w:pStyle w:val="Compact"/>
       </w:pPr>
@@ -911,8 +761,8 @@
         <w:t xml:space="preserve">Now you’re ready to go and never have to set up the database part again and you can use this database to manage all your work over time!</w:t>
       </w:r>
     </w:p>
-    <w:bookmarkEnd w:id="31"/>
-    <w:bookmarkStart w:id="35" w:name="start-up-a-cromwell-server"/>
+    <w:bookmarkEnd w:id="29"/>
+    <w:bookmarkStart w:id="33" w:name="start-up-a-cromwell-server"/>
     <w:p>
       <w:pPr>
         <w:pStyle w:val="Heading3"/>
@@ -930,7 +780,7 @@
         <w:t xml:space="preserve">Start up a Cromwell server</w:t>
       </w:r>
     </w:p>
-    <w:bookmarkStart w:id="33" w:name="customize-your-configuration"/>
+    <w:bookmarkStart w:id="31" w:name="customize-your-configuration"/>
     <w:p>
       <w:pPr>
         <w:pStyle w:val="Heading4"/>
@@ -1413,7 +1263,7 @@
       <w:r>
         <w:t xml:space="preserve"> </w:t>
       </w:r>
-      <w:hyperlink r:id="rId32">
+      <w:hyperlink r:id="rId30">
         <w:r>
           <w:rPr>
             <w:rStyle w:val="Hyperlink"/>
@@ -1428,355 +1278,355 @@
         <w:t xml:space="preserve">folks.</w:t>
       </w:r>
     </w:p>
+    <w:bookmarkEnd w:id="31"/>
+    <w:bookmarkStart w:id="32" w:name="kick-off-your-cromwell-server"/>
+    <w:p>
+      <w:pPr>
+        <w:pStyle w:val="Heading4"/>
+      </w:pPr>
+      <w:r>
+        <w:rPr>
+          <w:rStyle w:val="SectionNumber"/>
+        </w:rPr>
+        <w:t xml:space="preserve">1.3.2.2</w:t>
+      </w:r>
+      <w:r>
+        <w:tab/>
+      </w:r>
+      <w:r>
+        <w:t xml:space="preserve">Kick off your Cromwell server</w:t>
+      </w:r>
+    </w:p>
+    <w:p>
+      <w:pPr>
+        <w:pStyle w:val="FirstParagraph"/>
+      </w:pPr>
+      <w:r>
+        <w:t xml:space="preserve">Now that you’ve configured your future Cromwell servers, you can kick off your first Cromwell server job. Go to</w:t>
+      </w:r>
+      <w:r>
+        <w:t xml:space="preserve"> </w:t>
+      </w:r>
+      <w:r>
+        <w:rPr>
+          <w:rStyle w:val="VerbatimChar"/>
+        </w:rPr>
+        <w:t xml:space="preserve">rhino</w:t>
+      </w:r>
+      <w:r>
+        <w:t xml:space="preserve"> </w:t>
+      </w:r>
+      <w:r>
+        <w:t xml:space="preserve">to your</w:t>
+      </w:r>
+      <w:r>
+        <w:t xml:space="preserve"> </w:t>
+      </w:r>
+      <w:r>
+        <w:t xml:space="preserve">“</w:t>
+      </w:r>
+      <w:r>
+        <w:t xml:space="preserve">cromwell-home</w:t>
+      </w:r>
+      <w:r>
+        <w:t xml:space="preserve">”</w:t>
+      </w:r>
+      <w:r>
+        <w:t xml:space="preserve"> </w:t>
+      </w:r>
+      <w:r>
+        <w:t xml:space="preserve">anddo the following:</w:t>
+      </w:r>
+    </w:p>
+    <w:p>
+      <w:pPr>
+        <w:pStyle w:val="SourceCode"/>
+      </w:pPr>
+      <w:r>
+        <w:rPr>
+          <w:rStyle w:val="VerbatimChar"/>
+        </w:rPr>
+        <w:t xml:space="preserve">## You'll want to put `cromwell.sh` somewhere handy for future use, we suggest:</w:t>
+      </w:r>
+      <w:r>
+        <w:br/>
+      </w:r>
+      <w:r>
+        <w:rPr>
+          <w:rStyle w:val="VerbatimChar"/>
+        </w:rPr>
+        <w:t xml:space="preserve">cp ./diy-cromwell-server/cromwell.sh .</w:t>
+      </w:r>
+      <w:r>
+        <w:br/>
+      </w:r>
+      <w:r>
+        <w:br/>
+      </w:r>
+      <w:r>
+        <w:rPr>
+          <w:rStyle w:val="VerbatimChar"/>
+        </w:rPr>
+        <w:t xml:space="preserve">## Then you'll want to make the script "executable":</w:t>
+      </w:r>
+      <w:r>
+        <w:br/>
+      </w:r>
+      <w:r>
+        <w:rPr>
+          <w:rStyle w:val="VerbatimChar"/>
+        </w:rPr>
+        <w:t xml:space="preserve">chmod +x cromwell.sh</w:t>
+      </w:r>
+      <w:r>
+        <w:br/>
+      </w:r>
+      <w:r>
+        <w:br/>
+      </w:r>
+      <w:r>
+        <w:rPr>
+          <w:rStyle w:val="VerbatimChar"/>
+        </w:rPr>
+        <w:t xml:space="preserve"># Then simply start up Cromwell by executing the script and passing it the path to your configuration file. </w:t>
+      </w:r>
+      <w:r>
+        <w:br/>
+      </w:r>
+      <w:r>
+        <w:rPr>
+          <w:rStyle w:val="VerbatimChar"/>
+        </w:rPr>
+        <w:t xml:space="preserve">./cromwell.sh cromUserConfig.txt</w:t>
+      </w:r>
+    </w:p>
+    <w:p>
+      <w:pPr>
+        <w:pStyle w:val="FirstParagraph"/>
+      </w:pPr>
+      <w:r>
+        <w:t xml:space="preserve">Much like the</w:t>
+      </w:r>
+      <w:r>
+        <w:t xml:space="preserve"> </w:t>
+      </w:r>
+      <w:r>
+        <w:rPr>
+          <w:rStyle w:val="VerbatimChar"/>
+        </w:rPr>
+        <w:t xml:space="preserve">grabnode</w:t>
+      </w:r>
+      <w:r>
+        <w:t xml:space="preserve"> </w:t>
+      </w:r>
+      <w:r>
+        <w:t xml:space="preserve">command you may have used previously, the script will run and print back to the console instructions once the resources have been provisioned for the server. You should see something like this:</w:t>
+      </w:r>
+    </w:p>
+    <w:p>
+      <w:pPr>
+        <w:pStyle w:val="SourceCode"/>
+      </w:pPr>
+      <w:r>
+        <w:rPr>
+          <w:rStyle w:val="VerbatimChar"/>
+        </w:rPr>
+        <w:t xml:space="preserve">Your configuration details have been found...</w:t>
+      </w:r>
+      <w:r>
+        <w:br/>
+      </w:r>
+      <w:r>
+        <w:rPr>
+          <w:rStyle w:val="VerbatimChar"/>
+        </w:rPr>
+        <w:t xml:space="preserve">Getting an updated copy of Cromwell configs from GitHub...</w:t>
+      </w:r>
+      <w:r>
+        <w:br/>
+      </w:r>
+      <w:r>
+        <w:rPr>
+          <w:rStyle w:val="VerbatimChar"/>
+        </w:rPr>
+        <w:t xml:space="preserve">Setting up all required directories...</w:t>
+      </w:r>
+      <w:r>
+        <w:br/>
+      </w:r>
+      <w:r>
+        <w:rPr>
+          <w:rStyle w:val="VerbatimChar"/>
+        </w:rPr>
+        <w:t xml:space="preserve">Detecting existence of AWS credentials...</w:t>
+      </w:r>
+      <w:r>
+        <w:br/>
+      </w:r>
+      <w:r>
+        <w:rPr>
+          <w:rStyle w:val="VerbatimChar"/>
+        </w:rPr>
+        <w:t xml:space="preserve">Credentials found, setting appropriate configuration...</w:t>
+      </w:r>
+      <w:r>
+        <w:br/>
+      </w:r>
+      <w:r>
+        <w:rPr>
+          <w:rStyle w:val="VerbatimChar"/>
+        </w:rPr>
+        <w:t xml:space="preserve">Requesting resources from SLURM for your server...</w:t>
+      </w:r>
+      <w:r>
+        <w:br/>
+      </w:r>
+      <w:r>
+        <w:rPr>
+          <w:rStyle w:val="VerbatimChar"/>
+        </w:rPr>
+        <w:t xml:space="preserve">Submitted batch job 50205062</w:t>
+      </w:r>
+      <w:r>
+        <w:br/>
+      </w:r>
+      <w:r>
+        <w:rPr>
+          <w:rStyle w:val="VerbatimChar"/>
+        </w:rPr>
+        <w:t xml:space="preserve">Your Cromwell server is attempting to start up on **node/port gizmok30:2020**.  If you encounter errors, you may want to check your server logs at /home/username/cromwell-home/server-logs to see if Cromwell was unable to start up.</w:t>
+      </w:r>
+      <w:r>
+        <w:br/>
+      </w:r>
+      <w:r>
+        <w:rPr>
+          <w:rStyle w:val="VerbatimChar"/>
+        </w:rPr>
+        <w:t xml:space="preserve">Go have fun now.</w:t>
+      </w:r>
+    </w:p>
+    <w:p>
+      <w:pPr>
+        <w:pStyle w:val="BlockText"/>
+      </w:pPr>
+      <w:r>
+        <w:t xml:space="preserve">NOTE: Please write down the node and port it specifies here. This is the only place where you will be able to find the particular node/port for this instance of your Cromwell server, and you’ll need that to be able to send jobs to the Crowmell server. If you forget it,</w:t>
+      </w:r>
+      <w:r>
+        <w:t xml:space="preserve"> </w:t>
+      </w:r>
+      <w:r>
+        <w:rPr>
+          <w:rStyle w:val="VerbatimChar"/>
+        </w:rPr>
+        <w:t xml:space="preserve">scancel</w:t>
+      </w:r>
+      <w:r>
+        <w:t xml:space="preserve"> </w:t>
+      </w:r>
+      <w:r>
+        <w:t xml:space="preserve">the Cromwell server job and start a new one.</w:t>
+      </w:r>
+    </w:p>
+    <w:p>
+      <w:pPr>
+        <w:pStyle w:val="FirstParagraph"/>
+      </w:pPr>
+      <w:r>
+        <w:t xml:space="preserve">While your server will normally stop after 7 days (the default), at which point if you have jobs still running you can simply restart your server and it will reconnect to existing jobs/workflows. However, if you need to take down your server for whatever reason before that point, you can go to</w:t>
+      </w:r>
+      <w:r>
+        <w:t xml:space="preserve"> </w:t>
+      </w:r>
+      <w:r>
+        <w:rPr>
+          <w:rStyle w:val="VerbatimChar"/>
+        </w:rPr>
+        <w:t xml:space="preserve">rhino</w:t>
+      </w:r>
+      <w:r>
+        <w:t xml:space="preserve"> </w:t>
+      </w:r>
+      <w:r>
+        <w:t xml:space="preserve">and do:</w:t>
+      </w:r>
+    </w:p>
+    <w:p>
+      <w:pPr>
+        <w:pStyle w:val="SourceCode"/>
+      </w:pPr>
+      <w:r>
+        <w:rPr>
+          <w:rStyle w:val="VerbatimChar"/>
+        </w:rPr>
+        <w:t xml:space="preserve"># Here `username` is your Fred Hutch username</w:t>
+      </w:r>
+      <w:r>
+        <w:br/>
+      </w:r>
+      <w:r>
+        <w:rPr>
+          <w:rStyle w:val="VerbatimChar"/>
+        </w:rPr>
+        <w:t xml:space="preserve">squeue -u username</w:t>
+      </w:r>
+      <w:r>
+        <w:br/>
+      </w:r>
+      <w:r>
+        <w:rPr>
+          <w:rStyle w:val="VerbatimChar"/>
+        </w:rPr>
+        <w:t xml:space="preserve">## Or if you want to get fancy:</w:t>
+      </w:r>
+      <w:r>
+        <w:br/>
+      </w:r>
+      <w:r>
+        <w:rPr>
+          <w:rStyle w:val="VerbatimChar"/>
+        </w:rPr>
+        <w:t xml:space="preserve">squeue -o '%.18i %.9P %j %.8T %.10M %.9l %.6C %R' -u username</w:t>
+      </w:r>
+      <w:r>
+        <w:br/>
+      </w:r>
+      <w:r>
+        <w:br/>
+      </w:r>
+      <w:r>
+        <w:rPr>
+          <w:rStyle w:val="VerbatimChar"/>
+        </w:rPr>
+        <w:t xml:space="preserve">## You'll see a jobname "cromwellServer".  Next to that will be a JOBID. In this example the JOBID of the server is 50062886.</w:t>
+      </w:r>
+      <w:r>
+        <w:br/>
+      </w:r>
+      <w:r>
+        <w:br/>
+      </w:r>
+      <w:r>
+        <w:rPr>
+          <w:rStyle w:val="VerbatimChar"/>
+        </w:rPr>
+        <w:t xml:space="preserve">scancel 50062886</w:t>
+      </w:r>
+    </w:p>
+    <w:p>
+      <w:pPr>
+        <w:pStyle w:val="FirstParagraph"/>
+      </w:pPr>
+      <w:r>
+        <w:t xml:space="preserve">Congrats you’ve started your first Cromwell server!! Now on to how to submit a WDL workflow to it.</w:t>
+      </w:r>
+    </w:p>
+    <w:bookmarkEnd w:id="32"/>
     <w:bookmarkEnd w:id="33"/>
-    <w:bookmarkStart w:id="34" w:name="kick-off-your-cromwell-server"/>
-    <w:p>
-      <w:pPr>
-        <w:pStyle w:val="Heading4"/>
-      </w:pPr>
-      <w:r>
-        <w:rPr>
-          <w:rStyle w:val="SectionNumber"/>
-        </w:rPr>
-        <w:t xml:space="preserve">1.3.2.2</w:t>
-      </w:r>
-      <w:r>
-        <w:tab/>
-      </w:r>
-      <w:r>
-        <w:t xml:space="preserve">Kick off your Cromwell server</w:t>
-      </w:r>
-    </w:p>
-    <w:p>
-      <w:pPr>
-        <w:pStyle w:val="FirstParagraph"/>
-      </w:pPr>
-      <w:r>
-        <w:t xml:space="preserve">Now that you’ve configured your future Cromwell servers, you can kick off your first Cromwell server job. Go to</w:t>
-      </w:r>
-      <w:r>
-        <w:t xml:space="preserve"> </w:t>
-      </w:r>
-      <w:r>
-        <w:rPr>
-          <w:rStyle w:val="VerbatimChar"/>
-        </w:rPr>
-        <w:t xml:space="preserve">rhino</w:t>
-      </w:r>
-      <w:r>
-        <w:t xml:space="preserve"> </w:t>
-      </w:r>
-      <w:r>
-        <w:t xml:space="preserve">to your</w:t>
-      </w:r>
-      <w:r>
-        <w:t xml:space="preserve"> </w:t>
-      </w:r>
-      <w:r>
-        <w:t xml:space="preserve">“</w:t>
-      </w:r>
-      <w:r>
-        <w:t xml:space="preserve">cromwell-home</w:t>
-      </w:r>
-      <w:r>
-        <w:t xml:space="preserve">”</w:t>
-      </w:r>
-      <w:r>
-        <w:t xml:space="preserve"> </w:t>
-      </w:r>
-      <w:r>
-        <w:t xml:space="preserve">anddo the following:</w:t>
-      </w:r>
-    </w:p>
-    <w:p>
-      <w:pPr>
-        <w:pStyle w:val="SourceCode"/>
-      </w:pPr>
-      <w:r>
-        <w:rPr>
-          <w:rStyle w:val="VerbatimChar"/>
-        </w:rPr>
-        <w:t xml:space="preserve">## You'll want to put `cromwell.sh` somewhere handy for future use, we suggest:</w:t>
-      </w:r>
-      <w:r>
-        <w:br/>
-      </w:r>
-      <w:r>
-        <w:rPr>
-          <w:rStyle w:val="VerbatimChar"/>
-        </w:rPr>
-        <w:t xml:space="preserve">cp ./diy-cromwell-server/cromwell.sh .</w:t>
-      </w:r>
-      <w:r>
-        <w:br/>
-      </w:r>
-      <w:r>
-        <w:br/>
-      </w:r>
-      <w:r>
-        <w:rPr>
-          <w:rStyle w:val="VerbatimChar"/>
-        </w:rPr>
-        <w:t xml:space="preserve">## Then you'll want to make the script "executable":</w:t>
-      </w:r>
-      <w:r>
-        <w:br/>
-      </w:r>
-      <w:r>
-        <w:rPr>
-          <w:rStyle w:val="VerbatimChar"/>
-        </w:rPr>
-        <w:t xml:space="preserve">chmod +x cromwell.sh</w:t>
-      </w:r>
-      <w:r>
-        <w:br/>
-      </w:r>
-      <w:r>
-        <w:br/>
-      </w:r>
-      <w:r>
-        <w:rPr>
-          <w:rStyle w:val="VerbatimChar"/>
-        </w:rPr>
-        <w:t xml:space="preserve"># Then simply start up Cromwell by executing the script and passing it the path to your configuration file. </w:t>
-      </w:r>
-      <w:r>
-        <w:br/>
-      </w:r>
-      <w:r>
-        <w:rPr>
-          <w:rStyle w:val="VerbatimChar"/>
-        </w:rPr>
-        <w:t xml:space="preserve">./cromwell.sh cromUserConfig.txt</w:t>
-      </w:r>
-    </w:p>
-    <w:p>
-      <w:pPr>
-        <w:pStyle w:val="FirstParagraph"/>
-      </w:pPr>
-      <w:r>
-        <w:t xml:space="preserve">Much like the</w:t>
-      </w:r>
-      <w:r>
-        <w:t xml:space="preserve"> </w:t>
-      </w:r>
-      <w:r>
-        <w:rPr>
-          <w:rStyle w:val="VerbatimChar"/>
-        </w:rPr>
-        <w:t xml:space="preserve">grabnode</w:t>
-      </w:r>
-      <w:r>
-        <w:t xml:space="preserve"> </w:t>
-      </w:r>
-      <w:r>
-        <w:t xml:space="preserve">command you may have used previously, the script will run and print back to the console instructions once the resources have been provisioned for the server. You should see something like this:</w:t>
-      </w:r>
-    </w:p>
-    <w:p>
-      <w:pPr>
-        <w:pStyle w:val="SourceCode"/>
-      </w:pPr>
-      <w:r>
-        <w:rPr>
-          <w:rStyle w:val="VerbatimChar"/>
-        </w:rPr>
-        <w:t xml:space="preserve">Your configuration details have been found...</w:t>
-      </w:r>
-      <w:r>
-        <w:br/>
-      </w:r>
-      <w:r>
-        <w:rPr>
-          <w:rStyle w:val="VerbatimChar"/>
-        </w:rPr>
-        <w:t xml:space="preserve">Getting an updated copy of Cromwell configs from GitHub...</w:t>
-      </w:r>
-      <w:r>
-        <w:br/>
-      </w:r>
-      <w:r>
-        <w:rPr>
-          <w:rStyle w:val="VerbatimChar"/>
-        </w:rPr>
-        <w:t xml:space="preserve">Setting up all required directories...</w:t>
-      </w:r>
-      <w:r>
-        <w:br/>
-      </w:r>
-      <w:r>
-        <w:rPr>
-          <w:rStyle w:val="VerbatimChar"/>
-        </w:rPr>
-        <w:t xml:space="preserve">Detecting existence of AWS credentials...</w:t>
-      </w:r>
-      <w:r>
-        <w:br/>
-      </w:r>
-      <w:r>
-        <w:rPr>
-          <w:rStyle w:val="VerbatimChar"/>
-        </w:rPr>
-        <w:t xml:space="preserve">Credentials found, setting appropriate configuration...</w:t>
-      </w:r>
-      <w:r>
-        <w:br/>
-      </w:r>
-      <w:r>
-        <w:rPr>
-          <w:rStyle w:val="VerbatimChar"/>
-        </w:rPr>
-        <w:t xml:space="preserve">Requesting resources from SLURM for your server...</w:t>
-      </w:r>
-      <w:r>
-        <w:br/>
-      </w:r>
-      <w:r>
-        <w:rPr>
-          <w:rStyle w:val="VerbatimChar"/>
-        </w:rPr>
-        <w:t xml:space="preserve">Submitted batch job 50205062</w:t>
-      </w:r>
-      <w:r>
-        <w:br/>
-      </w:r>
-      <w:r>
-        <w:rPr>
-          <w:rStyle w:val="VerbatimChar"/>
-        </w:rPr>
-        <w:t xml:space="preserve">Your Cromwell server is attempting to start up on **node/port gizmok30:2020**.  If you encounter errors, you may want to check your server logs at /home/username/cromwell-home/server-logs to see if Cromwell was unable to start up.</w:t>
-      </w:r>
-      <w:r>
-        <w:br/>
-      </w:r>
-      <w:r>
-        <w:rPr>
-          <w:rStyle w:val="VerbatimChar"/>
-        </w:rPr>
-        <w:t xml:space="preserve">Go have fun now.</w:t>
-      </w:r>
-    </w:p>
-    <w:p>
-      <w:pPr>
-        <w:pStyle w:val="BlockText"/>
-      </w:pPr>
-      <w:r>
-        <w:t xml:space="preserve">NOTE: Please write down the node and port it specifies here. This is the only place where you will be able to find the particular node/port for this instance of your Cromwell server, and you’ll need that to be able to send jobs to the Crowmell server. If you forget it,</w:t>
-      </w:r>
-      <w:r>
-        <w:t xml:space="preserve"> </w:t>
-      </w:r>
-      <w:r>
-        <w:rPr>
-          <w:rStyle w:val="VerbatimChar"/>
-        </w:rPr>
-        <w:t xml:space="preserve">scancel</w:t>
-      </w:r>
-      <w:r>
-        <w:t xml:space="preserve"> </w:t>
-      </w:r>
-      <w:r>
-        <w:t xml:space="preserve">the Cromwell server job and start a new one.</w:t>
-      </w:r>
-    </w:p>
-    <w:p>
-      <w:pPr>
-        <w:pStyle w:val="FirstParagraph"/>
-      </w:pPr>
-      <w:r>
-        <w:t xml:space="preserve">While your server will normally stop after 7 days (the default), at which point if you have jobs still running you can simply restart your server and it will reconnect to existing jobs/workflows. However, if you need to take down your server for whatever reason before that point, you can go to</w:t>
-      </w:r>
-      <w:r>
-        <w:t xml:space="preserve"> </w:t>
-      </w:r>
-      <w:r>
-        <w:rPr>
-          <w:rStyle w:val="VerbatimChar"/>
-        </w:rPr>
-        <w:t xml:space="preserve">rhino</w:t>
-      </w:r>
-      <w:r>
-        <w:t xml:space="preserve"> </w:t>
-      </w:r>
-      <w:r>
-        <w:t xml:space="preserve">and do:</w:t>
-      </w:r>
-    </w:p>
-    <w:p>
-      <w:pPr>
-        <w:pStyle w:val="SourceCode"/>
-      </w:pPr>
-      <w:r>
-        <w:rPr>
-          <w:rStyle w:val="VerbatimChar"/>
-        </w:rPr>
-        <w:t xml:space="preserve"># Here `username` is your Fred Hutch username</w:t>
-      </w:r>
-      <w:r>
-        <w:br/>
-      </w:r>
-      <w:r>
-        <w:rPr>
-          <w:rStyle w:val="VerbatimChar"/>
-        </w:rPr>
-        <w:t xml:space="preserve">squeue -u username</w:t>
-      </w:r>
-      <w:r>
-        <w:br/>
-      </w:r>
-      <w:r>
-        <w:rPr>
-          <w:rStyle w:val="VerbatimChar"/>
-        </w:rPr>
-        <w:t xml:space="preserve">## Or if you want to get fancy:</w:t>
-      </w:r>
-      <w:r>
-        <w:br/>
-      </w:r>
-      <w:r>
-        <w:rPr>
-          <w:rStyle w:val="VerbatimChar"/>
-        </w:rPr>
-        <w:t xml:space="preserve">squeue -o '%.18i %.9P %j %.8T %.10M %.9l %.6C %R' -u username</w:t>
-      </w:r>
-      <w:r>
-        <w:br/>
-      </w:r>
-      <w:r>
-        <w:br/>
-      </w:r>
-      <w:r>
-        <w:rPr>
-          <w:rStyle w:val="VerbatimChar"/>
-        </w:rPr>
-        <w:t xml:space="preserve">## You'll see a jobname "cromwellServer".  Next to that will be a JOBID. In this example the JOBID of the server is 50062886.</w:t>
-      </w:r>
-      <w:r>
-        <w:br/>
-      </w:r>
-      <w:r>
-        <w:br/>
-      </w:r>
-      <w:r>
-        <w:rPr>
-          <w:rStyle w:val="VerbatimChar"/>
-        </w:rPr>
-        <w:t xml:space="preserve">scancel 50062886</w:t>
-      </w:r>
-    </w:p>
-    <w:p>
-      <w:pPr>
-        <w:pStyle w:val="FirstParagraph"/>
-      </w:pPr>
-      <w:r>
-        <w:t xml:space="preserve">Congrats you’ve started your first Cromwell server!! Now on to how to submit a WDL workflow to it.</w:t>
-      </w:r>
-    </w:p>
     <w:bookmarkEnd w:id="34"/>
     <w:bookmarkEnd w:id="35"/>
-    <w:bookmarkEnd w:id="36"/>
-    <w:bookmarkEnd w:id="37"/>
-    <w:bookmarkStart w:id="51" w:name="using-shiny-to-manage-workflows"/>
+    <w:bookmarkStart w:id="49" w:name="using-shiny-to-manage-workflows"/>
     <w:p>
       <w:pPr>
         <w:pStyle w:val="Heading1"/>
@@ -1846,7 +1696,7 @@
         <w:t xml:space="preserve">for instructions via the Shiny app (or other methods we’ll discuss later in the course). It may take 2-3 minutes before you can follow the rest of these instructions the first time. The time it takes is much shorter in the future (more like ~1 minute).</w:t>
       </w:r>
     </w:p>
-    <w:bookmarkStart w:id="50" w:name="cromwell-app"/>
+    <w:bookmarkStart w:id="48" w:name="cromwell-app"/>
     <w:p>
       <w:pPr>
         <w:pStyle w:val="Heading2"/>
@@ -1874,7 +1724,7 @@
       <w:r>
         <w:t xml:space="preserve"> </w:t>
       </w:r>
-      <w:hyperlink r:id="rId38">
+      <w:hyperlink r:id="rId36">
         <w:r>
           <w:rPr>
             <w:rStyle w:val="Hyperlink"/>
@@ -1896,7 +1746,7 @@
         <w:t xml:space="preserve">This shiny app will let you use a graphic interface to submit and manage workflows you’ve written in WDL.</w:t>
       </w:r>
     </w:p>
-    <w:bookmarkStart w:id="39" w:name="login"/>
+    <w:bookmarkStart w:id="37" w:name="login"/>
     <w:p>
       <w:pPr>
         <w:pStyle w:val="Heading3"/>
@@ -2009,8 +1859,208 @@
         <w:t xml:space="preserve"> </w:t>
       </w:r>
     </w:p>
+    <w:bookmarkEnd w:id="37"/>
+    <w:bookmarkStart w:id="42" w:name="submit-jobs-tab"/>
+    <w:p>
+      <w:pPr>
+        <w:pStyle w:val="Heading3"/>
+      </w:pPr>
+      <w:r>
+        <w:rPr>
+          <w:rStyle w:val="SectionNumber"/>
+        </w:rPr>
+        <w:t xml:space="preserve">2.1.2</w:t>
+      </w:r>
+      <w:r>
+        <w:tab/>
+      </w:r>
+      <w:r>
+        <w:t xml:space="preserve">Submit Jobs Tab</w:t>
+      </w:r>
+    </w:p>
+    <w:p>
+      <w:pPr>
+        <w:pStyle w:val="FirstParagraph"/>
+      </w:pPr>
+      <w:r>
+        <w:t xml:space="preserve">Once you’ve connected your server to the Shiny app, you can start by using the</w:t>
+      </w:r>
+      <w:r>
+        <w:t xml:space="preserve"> </w:t>
+      </w:r>
+      <w:r>
+        <w:t xml:space="preserve">“</w:t>
+      </w:r>
+      <w:r>
+        <w:t xml:space="preserve">Submit Jobs</w:t>
+      </w:r>
+      <w:r>
+        <w:t xml:space="preserve">”</w:t>
+      </w:r>
+      <w:r>
+        <w:t xml:space="preserve"> </w:t>
+      </w:r>
+      <w:r>
+        <w:t xml:space="preserve">tab on the left.</w:t>
+      </w:r>
+      <w:r>
+        <w:br/>
+      </w:r>
+    </w:p>
+    <w:p>
+      <w:pPr>
+        <w:pStyle w:val="BodyText"/>
+      </w:pPr>
+      <w:r>
+        <w:t xml:space="preserve">Here you’ll see a series of sections that will allow you to do several things.</w:t>
+      </w:r>
+    </w:p>
+    <w:bookmarkStart w:id="38" w:name="validate-a-workflow"/>
+    <w:p>
+      <w:pPr>
+        <w:pStyle w:val="Heading4"/>
+      </w:pPr>
+      <w:r>
+        <w:rPr>
+          <w:rStyle w:val="SectionNumber"/>
+        </w:rPr>
+        <w:t xml:space="preserve">2.1.2.1</w:t>
+      </w:r>
+      <w:r>
+        <w:tab/>
+      </w:r>
+      <w:r>
+        <w:t xml:space="preserve">Validate a workflow</w:t>
+      </w:r>
+    </w:p>
+    <w:p>
+      <w:pPr>
+        <w:pStyle w:val="FirstParagraph"/>
+      </w:pPr>
+      <w:r>
+        <w:t xml:space="preserve">This checks the format of your workflow files to make sure you have a valid file in a known format that Cromwell can iterpret. It does not perform a</w:t>
+      </w:r>
+      <w:r>
+        <w:t xml:space="preserve"> </w:t>
+      </w:r>
+      <w:r>
+        <w:t xml:space="preserve">“</w:t>
+      </w:r>
+      <w:r>
+        <w:t xml:space="preserve">dry run</w:t>
+      </w:r>
+      <w:r>
+        <w:t xml:space="preserve">”</w:t>
+      </w:r>
+      <w:r>
+        <w:t xml:space="preserve"> </w:t>
+      </w:r>
+      <w:r>
+        <w:t xml:space="preserve">or check to see if any of your inputs are actually available, only that it can interpret what you told it.</w:t>
+      </w:r>
+      <w:r>
+        <w:t xml:space="preserve"> </w:t>
+      </w:r>
+    </w:p>
+    <w:bookmarkEnd w:id="38"/>
+    <w:bookmarkStart w:id="39" w:name="submit-a-workflow"/>
+    <w:p>
+      <w:pPr>
+        <w:pStyle w:val="Heading4"/>
+      </w:pPr>
+      <w:r>
+        <w:rPr>
+          <w:rStyle w:val="SectionNumber"/>
+        </w:rPr>
+        <w:t xml:space="preserve">2.1.2.2</w:t>
+      </w:r>
+      <w:r>
+        <w:tab/>
+      </w:r>
+      <w:r>
+        <w:t xml:space="preserve">Submit a workflow</w:t>
+      </w:r>
+    </w:p>
+    <w:p>
+      <w:pPr>
+        <w:pStyle w:val="FirstParagraph"/>
+      </w:pPr>
+      <w:r>
+        <w:t xml:space="preserve">This will let you upload the files that contain your workflow description (a WDL), and up to two different sets of input lists (in JSON form). You can run a workflow with no input JSON, one input JSON, or two input JSONs (which will be concatenated or the second will overwrite the first if the same variable is declared in both). You can upload a workflow options JSON (which you’ll learn about in future classes), as well as providing text labels of your choosing to workflows if you’d like.</w:t>
+      </w:r>
+      <w:r>
+        <w:br/>
+      </w:r>
+    </w:p>
     <w:bookmarkEnd w:id="39"/>
-    <w:bookmarkStart w:id="44" w:name="submit-jobs-tab"/>
+    <w:bookmarkStart w:id="40" w:name="abort-a-workflow"/>
+    <w:p>
+      <w:pPr>
+        <w:pStyle w:val="Heading4"/>
+      </w:pPr>
+      <w:r>
+        <w:rPr>
+          <w:rStyle w:val="SectionNumber"/>
+        </w:rPr>
+        <w:t xml:space="preserve">2.1.2.3</w:t>
+      </w:r>
+      <w:r>
+        <w:tab/>
+      </w:r>
+      <w:r>
+        <w:t xml:space="preserve">Abort a workflow</w:t>
+      </w:r>
+    </w:p>
+    <w:p>
+      <w:pPr>
+        <w:pStyle w:val="FirstParagraph"/>
+      </w:pPr>
+      <w:r>
+        <w:t xml:space="preserve">Sometimes you realize you might just want to kill a workflow. Using the workflow submission id, you can specifically kill workflows by using this box. Note it will take Cromwell some time to coordinate SLURM job cancellations but it will clean everything up for you, it’s just not instant.</w:t>
+      </w:r>
+      <w:r>
+        <w:t xml:space="preserve"> </w:t>
+      </w:r>
+    </w:p>
+    <w:bookmarkEnd w:id="40"/>
+    <w:bookmarkStart w:id="41" w:name="troubleshoot-a-workflow"/>
+    <w:p>
+      <w:pPr>
+        <w:pStyle w:val="Heading4"/>
+      </w:pPr>
+      <w:r>
+        <w:rPr>
+          <w:rStyle w:val="SectionNumber"/>
+        </w:rPr>
+        <w:t xml:space="preserve">2.1.2.4</w:t>
+      </w:r>
+      <w:r>
+        <w:tab/>
+      </w:r>
+      <w:r>
+        <w:t xml:space="preserve">Troubleshoot a workflow</w:t>
+      </w:r>
+    </w:p>
+    <w:p>
+      <w:pPr>
+        <w:pStyle w:val="FirstParagraph"/>
+      </w:pPr>
+      <w:r>
+        <w:t xml:space="preserve">Especially in the beginning if you have catastrophic workflow failures and you can’t even figure out what’s going on, you can come back to this Troubleshoot box to retreive the entire, unformatted JSON output of all metadata Cromwell has about your workflow here. You probably are better served by the next tab in the app for checking up on how your workflow is going, but if there’s nothing there that’s helpful, then this box is where you’ll want to go.</w:t>
+      </w:r>
+      <w:r>
+        <w:br/>
+      </w:r>
+      <w:r>
+        <w:t xml:space="preserve">&gt; Note: this is not for the faint of heart, but it will give you hints once you get used to understanding what Cromwell is telling you.</w:t>
+      </w:r>
+      <w:r>
+        <w:br/>
+      </w:r>
+    </w:p>
+    <w:bookmarkEnd w:id="41"/>
+    <w:bookmarkEnd w:id="42"/>
+    <w:bookmarkStart w:id="45" w:name="track-jobs-tab"/>
     <w:p>
       <w:pPr>
         <w:pStyle w:val="Heading3"/>
@@ -2019,13 +2069,13 @@
         <w:rPr>
           <w:rStyle w:val="SectionNumber"/>
         </w:rPr>
-        <w:t xml:space="preserve">2.1.2</w:t>
+        <w:t xml:space="preserve">2.1.3</w:t>
       </w:r>
       <w:r>
         <w:tab/>
       </w:r>
       <w:r>
-        <w:t xml:space="preserve">Submit Jobs Tab</w:t>
+        <w:t xml:space="preserve">Track Jobs Tab</w:t>
       </w:r>
     </w:p>
     <w:p>
@@ -2033,7 +2083,120 @@
         <w:pStyle w:val="FirstParagraph"/>
       </w:pPr>
       <w:r>
-        <w:t xml:space="preserve">Once you’ve connected your server to the Shiny app, you can start by using the</w:t>
+        <w:t xml:space="preserve">Once you’ve submitted a workflow, you’ll want to track how it’s going in the Track Jobs tab.</w:t>
+      </w:r>
+    </w:p>
+    <w:bookmarkStart w:id="43" w:name="workflows-of-history"/>
+    <w:p>
+      <w:pPr>
+        <w:pStyle w:val="Heading4"/>
+      </w:pPr>
+      <w:r>
+        <w:rPr>
+          <w:rStyle w:val="SectionNumber"/>
+        </w:rPr>
+        <w:t xml:space="preserve">2.1.3.1</w:t>
+      </w:r>
+      <w:r>
+        <w:tab/>
+      </w:r>
+      <w:r>
+        <w:t xml:space="preserve">Workflows of History</w:t>
+      </w:r>
+    </w:p>
+    <w:p>
+      <w:pPr>
+        <w:pStyle w:val="FirstParagraph"/>
+      </w:pPr>
+      <w:r>
+        <w:t xml:space="preserve">Here you’ll see that you can query for as many days of history worth of workflows that you’d like, filter that result (for instance if you have submitted a LOT of workflows and the app is slow) for workflows with a specific name or with specific status(es) (such as failed, suceeded, etc).</w:t>
+      </w:r>
+    </w:p>
+    <w:p>
+      <w:pPr>
+        <w:pStyle w:val="BodyText"/>
+      </w:pPr>
+    </w:p>
+    <w:p>
+      <w:pPr>
+        <w:pStyle w:val="BodyText"/>
+      </w:pPr>
+      <w:r>
+        <w:t xml:space="preserve">Then you’ll see a plot of all the workflows returned and how long they have run, as well as what their status is.</w:t>
+      </w:r>
+      <w:r>
+        <w:t xml:space="preserve"> </w:t>
+      </w:r>
+    </w:p>
+    <w:p>
+      <w:pPr>
+        <w:pStyle w:val="BodyText"/>
+      </w:pPr>
+      <w:r>
+        <w:t xml:space="preserve">Then you’ll see a table of the metadata about of all the workflows returned. Click on the workflow you’re interested in to populate the rest of the tables.</w:t>
+      </w:r>
+      <w:r>
+        <w:t xml:space="preserve"> </w:t>
+      </w:r>
+    </w:p>
+    <w:bookmarkEnd w:id="43"/>
+    <w:bookmarkStart w:id="44" w:name="diving-into-a-workflow"/>
+    <w:p>
+      <w:pPr>
+        <w:pStyle w:val="Heading4"/>
+      </w:pPr>
+      <w:r>
+        <w:rPr>
+          <w:rStyle w:val="SectionNumber"/>
+        </w:rPr>
+        <w:t xml:space="preserve">2.1.3.2</w:t>
+      </w:r>
+      <w:r>
+        <w:tab/>
+      </w:r>
+      <w:r>
+        <w:t xml:space="preserve">Diving into a Workflow</w:t>
+      </w:r>
+    </w:p>
+    <w:p>
+      <w:pPr>
+        <w:pStyle w:val="FirstParagraph"/>
+      </w:pPr>
+      <w:r>
+        <w:t xml:space="preserve">Once you’ve selected a workflow row, you’ll see some summary information about that workflow.</w:t>
+      </w:r>
+      <w:r>
+        <w:t xml:space="preserve"> </w:t>
+      </w:r>
+    </w:p>
+    <w:p>
+      <w:pPr>
+        <w:pStyle w:val="BodyText"/>
+      </w:pPr>
+      <w:r>
+        <w:t xml:space="preserve">You can see a plot of the timing and outcomes of all the calls in that workflow.</w:t>
+      </w:r>
+      <w:r>
+        <w:t xml:space="preserve"> </w:t>
+      </w:r>
+    </w:p>
+    <w:p>
+      <w:pPr>
+        <w:pStyle w:val="BodyText"/>
+      </w:pPr>
+      <w:r>
+        <w:t xml:space="preserve">Then there is a table of all of those calls in which you can find a variety of useful information such as the directory where the job is working (callRoot), the SLURM job id it had/has, what computing resources or software environment was used, and what it’s status is.</w:t>
+      </w:r>
+      <w:r>
+        <w:br/>
+      </w:r>
+    </w:p>
+    <w:p>
+      <w:pPr>
+        <w:pStyle w:val="BodyText"/>
+      </w:pPr>
+      <w:r>
+        <w:t xml:space="preserve">Then you can use the Job Failures nad Call Caching tables to retreive information relevant to those processes by clicking the</w:t>
       </w:r>
       <w:r>
         <w:t xml:space="preserve"> </w:t>
@@ -2042,7 +2205,7 @@
         <w:t xml:space="preserve">“</w:t>
       </w:r>
       <w:r>
-        <w:t xml:space="preserve">Submit Jobs</w:t>
+        <w:t xml:space="preserve">Get/Refresh … Metadata</w:t>
       </w:r>
       <w:r>
         <w:t xml:space="preserve">”</w:t>
@@ -2051,7 +2214,7 @@
         <w:t xml:space="preserve"> </w:t>
       </w:r>
       <w:r>
-        <w:t xml:space="preserve">tab on the left.</w:t>
+        <w:t xml:space="preserve">buttons (sometimes these can be quite large, and thus they do not load until you want them).</w:t>
       </w:r>
       <w:r>
         <w:br/>
@@ -2062,25 +2225,48 @@
         <w:pStyle w:val="BodyText"/>
       </w:pPr>
       <w:r>
-        <w:t xml:space="preserve">Here you’ll see a series of sections that will allow you to do several things.</w:t>
-      </w:r>
-    </w:p>
-    <w:bookmarkStart w:id="40" w:name="validate-a-workflow"/>
-    <w:p>
-      <w:pPr>
-        <w:pStyle w:val="Heading4"/>
+        <w:t xml:space="preserve">Finally, once a workflow suceeds, Cromwell can tell you (and this Shiny app can help you download) a table of all the outputs to the workflow itself (note this is not every file created, only the ones you specify as the</w:t>
+      </w:r>
+      <w:r>
+        <w:t xml:space="preserve"> </w:t>
+      </w:r>
+      <w:r>
+        <w:t xml:space="preserve">“</w:t>
+      </w:r>
+      <w:r>
+        <w:t xml:space="preserve">results</w:t>
+      </w:r>
+      <w:r>
+        <w:t xml:space="preserve">”</w:t>
+      </w:r>
+      <w:r>
+        <w:t xml:space="preserve"> </w:t>
+      </w:r>
+      <w:r>
+        <w:t xml:space="preserve">of the workflow overall). This is useful to go find those results and interact with them, archive them, or otherwise copy them to longer term storage for use.</w:t>
+      </w:r>
+      <w:r>
+        <w:br/>
+      </w:r>
+    </w:p>
+    <w:bookmarkEnd w:id="44"/>
+    <w:bookmarkEnd w:id="45"/>
+    <w:bookmarkStart w:id="47" w:name="run-test-workflows"/>
+    <w:p>
+      <w:pPr>
+        <w:pStyle w:val="Heading3"/>
       </w:pPr>
       <w:r>
         <w:rPr>
           <w:rStyle w:val="SectionNumber"/>
         </w:rPr>
-        <w:t xml:space="preserve">2.1.2.1</w:t>
+        <w:t xml:space="preserve">2.1.4</w:t>
       </w:r>
       <w:r>
         <w:tab/>
       </w:r>
       <w:r>
-        <w:t xml:space="preserve">Validate a workflow</w:t>
+        <w:t xml:space="preserve">Run Test Workflows</w:t>
       </w:r>
     </w:p>
     <w:p>
@@ -2088,349 +2274,13 @@
         <w:pStyle w:val="FirstParagraph"/>
       </w:pPr>
       <w:r>
-        <w:t xml:space="preserve">This checks the format of your workflow files to make sure you have a valid file in a known format that Cromwell can iterpret. It does not perform a</w:t>
-      </w:r>
-      <w:r>
-        <w:t xml:space="preserve"> </w:t>
-      </w:r>
-      <w:r>
-        <w:t xml:space="preserve">“</w:t>
-      </w:r>
-      <w:r>
-        <w:t xml:space="preserve">dry run</w:t>
-      </w:r>
-      <w:r>
-        <w:t xml:space="preserve">”</w:t>
-      </w:r>
-      <w:r>
-        <w:t xml:space="preserve"> </w:t>
-      </w:r>
-      <w:r>
-        <w:t xml:space="preserve">or check to see if any of your inputs are actually available, only that it can interpret what you told it.</w:t>
-      </w:r>
-      <w:r>
-        <w:t xml:space="preserve"> </w:t>
-      </w:r>
-    </w:p>
-    <w:bookmarkEnd w:id="40"/>
-    <w:bookmarkStart w:id="41" w:name="submit-a-workflow"/>
-    <w:p>
-      <w:pPr>
-        <w:pStyle w:val="Heading4"/>
-      </w:pPr>
-      <w:r>
-        <w:rPr>
-          <w:rStyle w:val="SectionNumber"/>
-        </w:rPr>
-        <w:t xml:space="preserve">2.1.2.2</w:t>
-      </w:r>
-      <w:r>
-        <w:tab/>
-      </w:r>
-      <w:r>
-        <w:t xml:space="preserve">Submit a workflow</w:t>
-      </w:r>
-    </w:p>
-    <w:p>
-      <w:pPr>
-        <w:pStyle w:val="FirstParagraph"/>
-      </w:pPr>
-      <w:r>
-        <w:t xml:space="preserve">This will let you upload the files that contain your workflow description (a WDL), and up to two different sets of input lists (in JSON form). You can run a workflow with no input JSON, one input JSON, or two input JSONs (which will be concatenated or the second will overwrite the first if the same variable is declared in both). You can upload a workflow options JSON (which you’ll learn about in future classes), as well as providing text labels of your choosing to workflows if you’d like.</w:t>
-      </w:r>
-      <w:r>
-        <w:br/>
-      </w:r>
-    </w:p>
-    <w:bookmarkEnd w:id="41"/>
-    <w:bookmarkStart w:id="42" w:name="abort-a-workflow"/>
-    <w:p>
-      <w:pPr>
-        <w:pStyle w:val="Heading4"/>
-      </w:pPr>
-      <w:r>
-        <w:rPr>
-          <w:rStyle w:val="SectionNumber"/>
-        </w:rPr>
-        <w:t xml:space="preserve">2.1.2.3</w:t>
-      </w:r>
-      <w:r>
-        <w:tab/>
-      </w:r>
-      <w:r>
-        <w:t xml:space="preserve">Abort a workflow</w:t>
-      </w:r>
-    </w:p>
-    <w:p>
-      <w:pPr>
-        <w:pStyle w:val="FirstParagraph"/>
-      </w:pPr>
-      <w:r>
-        <w:t xml:space="preserve">Sometimes you realize you might just want to kill a workflow. Using the workflow submission id, you can specifically kill workflows by using this box. Note it will take Cromwell some time to coordinate SLURM job cancellations but it will clean everything up for you, it’s just not instant.</w:t>
-      </w:r>
-      <w:r>
-        <w:t xml:space="preserve"> </w:t>
-      </w:r>
-    </w:p>
-    <w:bookmarkEnd w:id="42"/>
-    <w:bookmarkStart w:id="43" w:name="troubleshoot-a-workflow"/>
-    <w:p>
-      <w:pPr>
-        <w:pStyle w:val="Heading4"/>
-      </w:pPr>
-      <w:r>
-        <w:rPr>
-          <w:rStyle w:val="SectionNumber"/>
-        </w:rPr>
-        <w:t xml:space="preserve">2.1.2.4</w:t>
-      </w:r>
-      <w:r>
-        <w:tab/>
-      </w:r>
-      <w:r>
-        <w:t xml:space="preserve">Troubleshoot a workflow</w:t>
-      </w:r>
-    </w:p>
-    <w:p>
-      <w:pPr>
-        <w:pStyle w:val="FirstParagraph"/>
-      </w:pPr>
-      <w:r>
-        <w:t xml:space="preserve">Especially in the beginning if you have catastrophic workflow failures and you can’t even figure out what’s going on, you can come back to this Troubleshoot box to retreive the entire, unformatted JSON output of all metadata Cromwell has about your workflow here. You probably are better served by the next tab in the app for checking up on how your workflow is going, but if there’s nothing there that’s helpful, then this box is where you’ll want to go.</w:t>
-      </w:r>
-      <w:r>
-        <w:br/>
-      </w:r>
-      <w:r>
-        <w:t xml:space="preserve">&gt; Note: this is not for the faint of heart, but it will give you hints once you get used to understanding what Cromwell is telling you.</w:t>
-      </w:r>
-      <w:r>
-        <w:br/>
-      </w:r>
-    </w:p>
-    <w:bookmarkEnd w:id="43"/>
-    <w:bookmarkEnd w:id="44"/>
-    <w:bookmarkStart w:id="47" w:name="track-jobs-tab"/>
-    <w:p>
-      <w:pPr>
-        <w:pStyle w:val="Heading3"/>
-      </w:pPr>
-      <w:r>
-        <w:rPr>
-          <w:rStyle w:val="SectionNumber"/>
-        </w:rPr>
-        <w:t xml:space="preserve">2.1.3</w:t>
-      </w:r>
-      <w:r>
-        <w:tab/>
-      </w:r>
-      <w:r>
-        <w:t xml:space="preserve">Track Jobs Tab</w:t>
-      </w:r>
-    </w:p>
-    <w:p>
-      <w:pPr>
-        <w:pStyle w:val="FirstParagraph"/>
-      </w:pPr>
-      <w:r>
-        <w:t xml:space="preserve">Once you’ve submitted a workflow, you’ll want to track how it’s going in the Track Jobs tab.</w:t>
-      </w:r>
-    </w:p>
-    <w:bookmarkStart w:id="45" w:name="workflows-of-history"/>
-    <w:p>
-      <w:pPr>
-        <w:pStyle w:val="Heading4"/>
-      </w:pPr>
-      <w:r>
-        <w:rPr>
-          <w:rStyle w:val="SectionNumber"/>
-        </w:rPr>
-        <w:t xml:space="preserve">2.1.3.1</w:t>
-      </w:r>
-      <w:r>
-        <w:tab/>
-      </w:r>
-      <w:r>
-        <w:t xml:space="preserve">Workflows of History</w:t>
-      </w:r>
-    </w:p>
-    <w:p>
-      <w:pPr>
-        <w:pStyle w:val="FirstParagraph"/>
-      </w:pPr>
-      <w:r>
-        <w:t xml:space="preserve">Here you’ll see that you can query for as many days of history worth of workflows that you’d like, filter that result (for instance if you have submitted a LOT of workflows and the app is slow) for workflows with a specific name or with specific status(es) (such as failed, suceeded, etc).</w:t>
+        <w:t xml:space="preserve">Now that you know how to use the app, it’s time to run a test workflow.</w:t>
       </w:r>
     </w:p>
     <w:p>
       <w:pPr>
         <w:pStyle w:val="BodyText"/>
       </w:pPr>
-    </w:p>
-    <w:p>
-      <w:pPr>
-        <w:pStyle w:val="BodyText"/>
-      </w:pPr>
-      <w:r>
-        <w:t xml:space="preserve">Then you’ll see a plot of all the workflows returned and how long they have run, as well as what their status is.</w:t>
-      </w:r>
-      <w:r>
-        <w:t xml:space="preserve"> </w:t>
-      </w:r>
-    </w:p>
-    <w:p>
-      <w:pPr>
-        <w:pStyle w:val="BodyText"/>
-      </w:pPr>
-      <w:r>
-        <w:t xml:space="preserve">Then you’ll see a table of the metadata about of all the workflows returned. Click on the workflow you’re interested in to populate the rest of the tables.</w:t>
-      </w:r>
-      <w:r>
-        <w:t xml:space="preserve"> </w:t>
-      </w:r>
-    </w:p>
-    <w:bookmarkEnd w:id="45"/>
-    <w:bookmarkStart w:id="46" w:name="diving-into-a-workflow"/>
-    <w:p>
-      <w:pPr>
-        <w:pStyle w:val="Heading4"/>
-      </w:pPr>
-      <w:r>
-        <w:rPr>
-          <w:rStyle w:val="SectionNumber"/>
-        </w:rPr>
-        <w:t xml:space="preserve">2.1.3.2</w:t>
-      </w:r>
-      <w:r>
-        <w:tab/>
-      </w:r>
-      <w:r>
-        <w:t xml:space="preserve">Diving into a Workflow</w:t>
-      </w:r>
-    </w:p>
-    <w:p>
-      <w:pPr>
-        <w:pStyle w:val="FirstParagraph"/>
-      </w:pPr>
-      <w:r>
-        <w:t xml:space="preserve">Once you’ve selected a workflow row, you’ll see some summary information about that workflow.</w:t>
-      </w:r>
-      <w:r>
-        <w:t xml:space="preserve"> </w:t>
-      </w:r>
-    </w:p>
-    <w:p>
-      <w:pPr>
-        <w:pStyle w:val="BodyText"/>
-      </w:pPr>
-      <w:r>
-        <w:t xml:space="preserve">You can see a plot of the timing and outcomes of all the calls in that workflow.</w:t>
-      </w:r>
-      <w:r>
-        <w:t xml:space="preserve"> </w:t>
-      </w:r>
-    </w:p>
-    <w:p>
-      <w:pPr>
-        <w:pStyle w:val="BodyText"/>
-      </w:pPr>
-      <w:r>
-        <w:t xml:space="preserve">Then there is a table of all of those calls in which you can find a variety of useful information such as the directory where the job is working (callRoot), the SLURM job id it had/has, what computing resources or software environment was used, and what it’s status is.</w:t>
-      </w:r>
-      <w:r>
-        <w:br/>
-      </w:r>
-    </w:p>
-    <w:p>
-      <w:pPr>
-        <w:pStyle w:val="BodyText"/>
-      </w:pPr>
-      <w:r>
-        <w:t xml:space="preserve">Then you can use the Job Failures nad Call Caching tables to retreive information relevant to those processes by clicking the</w:t>
-      </w:r>
-      <w:r>
-        <w:t xml:space="preserve"> </w:t>
-      </w:r>
-      <w:r>
-        <w:t xml:space="preserve">“</w:t>
-      </w:r>
-      <w:r>
-        <w:t xml:space="preserve">Get/Refresh … Metadata</w:t>
-      </w:r>
-      <w:r>
-        <w:t xml:space="preserve">”</w:t>
-      </w:r>
-      <w:r>
-        <w:t xml:space="preserve"> </w:t>
-      </w:r>
-      <w:r>
-        <w:t xml:space="preserve">buttons (sometimes these can be quite large, and thus they do not load until you want them).</w:t>
-      </w:r>
-      <w:r>
-        <w:br/>
-      </w:r>
-    </w:p>
-    <w:p>
-      <w:pPr>
-        <w:pStyle w:val="BodyText"/>
-      </w:pPr>
-      <w:r>
-        <w:t xml:space="preserve">Finally, once a workflow suceeds, Cromwell can tell you (and this Shiny app can help you download) a table of all the outputs to the workflow itself (note this is not every file created, only the ones you specify as the</w:t>
-      </w:r>
-      <w:r>
-        <w:t xml:space="preserve"> </w:t>
-      </w:r>
-      <w:r>
-        <w:t xml:space="preserve">“</w:t>
-      </w:r>
-      <w:r>
-        <w:t xml:space="preserve">results</w:t>
-      </w:r>
-      <w:r>
-        <w:t xml:space="preserve">”</w:t>
-      </w:r>
-      <w:r>
-        <w:t xml:space="preserve"> </w:t>
-      </w:r>
-      <w:r>
-        <w:t xml:space="preserve">of the workflow overall). This is useful to go find those results and interact with them, archive them, or otherwise copy them to longer term storage for use.</w:t>
-      </w:r>
-      <w:r>
-        <w:br/>
-      </w:r>
-    </w:p>
-    <w:bookmarkEnd w:id="46"/>
-    <w:bookmarkEnd w:id="47"/>
-    <w:bookmarkStart w:id="49" w:name="run-test-workflows"/>
-    <w:p>
-      <w:pPr>
-        <w:pStyle w:val="Heading3"/>
-      </w:pPr>
-      <w:r>
-        <w:rPr>
-          <w:rStyle w:val="SectionNumber"/>
-        </w:rPr>
-        <w:t xml:space="preserve">2.1.4</w:t>
-      </w:r>
-      <w:r>
-        <w:tab/>
-      </w:r>
-      <w:r>
-        <w:t xml:space="preserve">Run Test Workflows</w:t>
-      </w:r>
-    </w:p>
-    <w:p>
-      <w:pPr>
-        <w:pStyle w:val="FirstParagraph"/>
-      </w:pPr>
-      <w:r>
-        <w:t xml:space="preserve">Now that you know how to use the app, it’s time to run a test workflow.</w:t>
-      </w:r>
-    </w:p>
-    <w:p>
-      <w:pPr>
-        <w:pStyle w:val="BodyText"/>
-      </w:pPr>
       <w:r>
         <w:t xml:space="preserve">We have curated a number of basic workflows that you can use to test to see if your Cromwell server is set up correctly and for you to test out how working with Cromwell is done.</w:t>
       </w:r>
@@ -2443,7 +2293,7 @@
       <w:r>
         <w:t xml:space="preserve"> </w:t>
       </w:r>
-      <w:hyperlink r:id="rId48">
+      <w:hyperlink r:id="rId46">
         <w:r>
           <w:rPr>
             <w:rStyle w:val="Hyperlink"/>
@@ -2466,10 +2316,10 @@
         <w:t xml:space="preserve">NOTE: For those test workflows that use Docker containers, know that the first time you run them, you may notice that jobs aren’t being sent very quickly. That is because for our cluster, we need to convert those Docker containers to something that can be run by Singularity. The first time a Docker container is used, it must be converted, but in the future Cromwell will used the cached version of the Docker container and jobs will be submitted more quickly.</w:t>
       </w:r>
     </w:p>
+    <w:bookmarkEnd w:id="47"/>
+    <w:bookmarkEnd w:id="48"/>
     <w:bookmarkEnd w:id="49"/>
-    <w:bookmarkEnd w:id="50"/>
-    <w:bookmarkEnd w:id="51"/>
-    <w:bookmarkStart w:id="69" w:name="cromwell-at-the-fred-hutch"/>
+    <w:bookmarkStart w:id="67" w:name="cromwell-at-the-fred-hutch"/>
     <w:p>
       <w:pPr>
         <w:pStyle w:val="Heading1"/>
@@ -2513,7 +2363,7 @@
         <w:t xml:space="preserve">We’ll discuss some of the available customizations to help you run WDLs on our cluster in a simple way that still allows those workflows to be portable to other computing platforms.</w:t>
       </w:r>
     </w:p>
-    <w:bookmarkStart w:id="52" w:name="standard-runtime-variables"/>
+    <w:bookmarkStart w:id="50" w:name="standard-runtime-variables"/>
     <w:p>
       <w:pPr>
         <w:pStyle w:val="Heading2"/>
@@ -2543,15 +2393,42 @@
       <w:pPr>
         <w:numPr>
           <w:ilvl w:val="0"/>
+          <w:numId w:val="1002"/>
+        </w:numPr>
+        <w:pStyle w:val="Compact"/>
+      </w:pPr>
+      <w:r>
+        <w:rPr>
+          <w:rStyle w:val="VerbatimChar"/>
+        </w:rPr>
+        <w:t xml:space="preserve">cpu: 1</w:t>
+      </w:r>
+    </w:p>
+    <w:p>
+      <w:pPr>
+        <w:numPr>
+          <w:ilvl w:val="1"/>
           <w:numId w:val="1003"/>
         </w:numPr>
         <w:pStyle w:val="Compact"/>
       </w:pPr>
       <w:r>
-        <w:rPr>
-          <w:rStyle w:val="VerbatimChar"/>
-        </w:rPr>
-        <w:t xml:space="preserve">cpu: 1</w:t>
+        <w:t xml:space="preserve">An integer number of cpus you want for the task</w:t>
+      </w:r>
+    </w:p>
+    <w:p>
+      <w:pPr>
+        <w:numPr>
+          <w:ilvl w:val="0"/>
+          <w:numId w:val="1002"/>
+        </w:numPr>
+        <w:pStyle w:val="Compact"/>
+      </w:pPr>
+      <w:r>
+        <w:rPr>
+          <w:rStyle w:val="VerbatimChar"/>
+        </w:rPr>
+        <w:t xml:space="preserve">memory: 2000</w:t>
       </w:r>
     </w:p>
     <w:p>
@@ -2563,14 +2440,14 @@
         <w:pStyle w:val="Compact"/>
       </w:pPr>
       <w:r>
-        <w:t xml:space="preserve">An integer number of cpus you want for the task</w:t>
+        <w:t xml:space="preserve">An integer number of MB of memory you want to use for the task</w:t>
       </w:r>
     </w:p>
     <w:p>
       <w:pPr>
         <w:numPr>
           <w:ilvl w:val="0"/>
-          <w:numId w:val="1003"/>
+          <w:numId w:val="1002"/>
         </w:numPr>
         <w:pStyle w:val="Compact"/>
       </w:pPr>
@@ -2578,7 +2455,7 @@
         <w:rPr>
           <w:rStyle w:val="VerbatimChar"/>
         </w:rPr>
-        <w:t xml:space="preserve">memory: 2000</w:t>
+        <w:t xml:space="preserve">docker: "ubuntu:latest"</w:t>
       </w:r>
     </w:p>
     <w:p>
@@ -2590,112 +2467,112 @@
         <w:pStyle w:val="Compact"/>
       </w:pPr>
       <w:r>
-        <w:t xml:space="preserve">An integer number of MB of memory you want to use for the task</w:t>
+        <w:t xml:space="preserve">A specific Docker container to use for the task. For the custom Hutch configuration, docker containers can be specified and the necessary conversions (to Singularity) will be performed by Cromwell (not the user). Note: when docker is used, soft links cannot be used in our filesystem, so workflows using very large datasets may run slightly slower due to the need for Cromwell to copy files rather than link to them.</w:t>
+      </w:r>
+    </w:p>
+    <w:bookmarkEnd w:id="50"/>
+    <w:bookmarkStart w:id="57" w:name="fred-hutch-custom-runtime-variables"/>
+    <w:p>
+      <w:pPr>
+        <w:pStyle w:val="Heading2"/>
+      </w:pPr>
+      <w:r>
+        <w:rPr>
+          <w:rStyle w:val="SectionNumber"/>
+        </w:rPr>
+        <w:t xml:space="preserve">3.2</w:t>
+      </w:r>
+      <w:r>
+        <w:tab/>
+      </w:r>
+      <w:r>
+        <w:t xml:space="preserve">Fred Hutch Custom Runtime Variables</w:t>
+      </w:r>
+    </w:p>
+    <w:p>
+      <w:pPr>
+        <w:pStyle w:val="FirstParagraph"/>
+      </w:pPr>
+      <w:r>
+        <w:t xml:space="preserve">For the</w:t>
+      </w:r>
+      <w:r>
+        <w:t xml:space="preserve"> </w:t>
+      </w:r>
+      <w:r>
+        <w:rPr>
+          <w:rStyle w:val="VerbatimChar"/>
+        </w:rPr>
+        <w:t xml:space="preserve">gizmo</w:t>
+      </w:r>
+      <w:r>
+        <w:t xml:space="preserve"> </w:t>
+      </w:r>
+      <w:r>
+        <w:t xml:space="preserve">cluster, the following runtime variables are available that are customized to our configuration.</w:t>
+      </w:r>
+      <w:r>
+        <w:br/>
+      </w:r>
+      <w:r>
+        <w:t xml:space="preserve">What is specified below is the current default as written, you can edit these in the config file if you’d like OR you can specify these variables in your</w:t>
+      </w:r>
+      <w:r>
+        <w:t xml:space="preserve"> </w:t>
+      </w:r>
+      <w:r>
+        <w:rPr>
+          <w:rStyle w:val="VerbatimChar"/>
+        </w:rPr>
+        <w:t xml:space="preserve">runtime</w:t>
+      </w:r>
+      <w:r>
+        <w:t xml:space="preserve"> </w:t>
+      </w:r>
+      <w:r>
+        <w:t xml:space="preserve">block in each task to change only the variables you want to change from the default for that particular task.</w:t>
       </w:r>
     </w:p>
     <w:p>
       <w:pPr>
         <w:numPr>
           <w:ilvl w:val="0"/>
-          <w:numId w:val="1003"/>
-        </w:numPr>
-        <w:pStyle w:val="Compact"/>
-      </w:pPr>
-      <w:r>
-        <w:rPr>
-          <w:rStyle w:val="VerbatimChar"/>
-        </w:rPr>
-        <w:t xml:space="preserve">docker: "ubuntu:latest"</w:t>
-      </w:r>
-    </w:p>
-    <w:p>
-      <w:pPr>
-        <w:numPr>
-          <w:ilvl w:val="1"/>
           <w:numId w:val="1006"/>
         </w:numPr>
         <w:pStyle w:val="Compact"/>
       </w:pPr>
       <w:r>
-        <w:t xml:space="preserve">A specific Docker container to use for the task. For the custom Hutch configuration, docker containers can be specified and the necessary conversions (to Singularity) will be performed by Cromwell (not the user). Note: when docker is used, soft links cannot be used in our filesystem, so workflows using very large datasets may run slightly slower due to the need for Cromwell to copy files rather than link to them.</w:t>
-      </w:r>
-    </w:p>
-    <w:bookmarkEnd w:id="52"/>
-    <w:bookmarkStart w:id="59" w:name="fred-hutch-custom-runtime-variables"/>
-    <w:p>
-      <w:pPr>
-        <w:pStyle w:val="Heading2"/>
-      </w:pPr>
-      <w:r>
-        <w:rPr>
-          <w:rStyle w:val="SectionNumber"/>
-        </w:rPr>
-        <w:t xml:space="preserve">3.2</w:t>
-      </w:r>
-      <w:r>
-        <w:tab/>
-      </w:r>
-      <w:r>
-        <w:t xml:space="preserve">Fred Hutch Custom Runtime Variables</w:t>
-      </w:r>
-    </w:p>
-    <w:p>
-      <w:pPr>
-        <w:pStyle w:val="FirstParagraph"/>
-      </w:pPr>
-      <w:r>
-        <w:t xml:space="preserve">For the</w:t>
-      </w:r>
-      <w:r>
-        <w:t xml:space="preserve"> </w:t>
-      </w:r>
-      <w:r>
-        <w:rPr>
-          <w:rStyle w:val="VerbatimChar"/>
-        </w:rPr>
-        <w:t xml:space="preserve">gizmo</w:t>
-      </w:r>
-      <w:r>
-        <w:t xml:space="preserve"> </w:t>
-      </w:r>
-      <w:r>
-        <w:t xml:space="preserve">cluster, the following runtime variables are available that are customized to our configuration.</w:t>
-      </w:r>
-      <w:r>
-        <w:br/>
-      </w:r>
-      <w:r>
-        <w:t xml:space="preserve">What is specified below is the current default as written, you can edit these in the config file if you’d like OR you can specify these variables in your</w:t>
-      </w:r>
-      <w:r>
-        <w:t xml:space="preserve"> </w:t>
-      </w:r>
-      <w:r>
-        <w:rPr>
-          <w:rStyle w:val="VerbatimChar"/>
-        </w:rPr>
-        <w:t xml:space="preserve">runtime</w:t>
-      </w:r>
-      <w:r>
-        <w:t xml:space="preserve"> </w:t>
-      </w:r>
-      <w:r>
-        <w:t xml:space="preserve">block in each task to change only the variables you want to change from the default for that particular task.</w:t>
+        <w:rPr>
+          <w:rStyle w:val="VerbatimChar"/>
+        </w:rPr>
+        <w:t xml:space="preserve">walltime: "18:00:00"</w:t>
       </w:r>
     </w:p>
     <w:p>
       <w:pPr>
         <w:numPr>
-          <w:ilvl w:val="0"/>
+          <w:ilvl w:val="1"/>
           <w:numId w:val="1007"/>
         </w:numPr>
         <w:pStyle w:val="Compact"/>
       </w:pPr>
       <w:r>
-        <w:rPr>
-          <w:rStyle w:val="VerbatimChar"/>
-        </w:rPr>
-        <w:t xml:space="preserve">walltime: "18:00:00"</w:t>
+        <w:t xml:space="preserve">A string of date/time that specifies how many hours/days you want to request for the task</w:t>
+      </w:r>
+    </w:p>
+    <w:p>
+      <w:pPr>
+        <w:numPr>
+          <w:ilvl w:val="0"/>
+          <w:numId w:val="1006"/>
+        </w:numPr>
+        <w:pStyle w:val="Compact"/>
+      </w:pPr>
+      <w:r>
+        <w:rPr>
+          <w:rStyle w:val="VerbatimChar"/>
+        </w:rPr>
+        <w:t xml:space="preserve">partition:  "campus-new"</w:t>
       </w:r>
     </w:p>
     <w:p>
@@ -2707,33 +2584,6 @@
         <w:pStyle w:val="Compact"/>
       </w:pPr>
       <w:r>
-        <w:t xml:space="preserve">A string of date/time that specifies how many hours/days you want to request for the task</w:t>
-      </w:r>
-    </w:p>
-    <w:p>
-      <w:pPr>
-        <w:numPr>
-          <w:ilvl w:val="0"/>
-          <w:numId w:val="1007"/>
-        </w:numPr>
-        <w:pStyle w:val="Compact"/>
-      </w:pPr>
-      <w:r>
-        <w:rPr>
-          <w:rStyle w:val="VerbatimChar"/>
-        </w:rPr>
-        <w:t xml:space="preserve">partition:  "campus-new"</w:t>
-      </w:r>
-    </w:p>
-    <w:p>
-      <w:pPr>
-        <w:numPr>
-          <w:ilvl w:val="1"/>
-          <w:numId w:val="1009"/>
-        </w:numPr>
-        <w:pStyle w:val="Compact"/>
-      </w:pPr>
-      <w:r>
         <w:t xml:space="preserve">Which partition you want to use, the default is</w:t>
       </w:r>
       <w:r>
@@ -2784,7 +2634,7 @@
       <w:r>
         <w:t xml:space="preserve"> </w:t>
       </w:r>
-      <w:hyperlink r:id="rId53">
+      <w:hyperlink r:id="rId51">
         <w:r>
           <w:rPr>
             <w:rStyle w:val="Hyperlink"/>
@@ -2803,7 +2653,7 @@
       <w:pPr>
         <w:numPr>
           <w:ilvl w:val="0"/>
-          <w:numId w:val="1007"/>
+          <w:numId w:val="1006"/>
         </w:numPr>
         <w:pStyle w:val="Compact"/>
       </w:pPr>
@@ -2812,6 +2662,36 @@
           <w:rStyle w:val="VerbatimChar"/>
         </w:rPr>
         <w:t xml:space="preserve">modules: ""</w:t>
+      </w:r>
+    </w:p>
+    <w:p>
+      <w:pPr>
+        <w:numPr>
+          <w:ilvl w:val="1"/>
+          <w:numId w:val="1009"/>
+        </w:numPr>
+        <w:pStyle w:val="Compact"/>
+      </w:pPr>
+      <w:r>
+        <w:t xml:space="preserve">A space-separated list of the environment modules you’d like to have loaded (in that order) prior to running the task.</w:t>
+      </w:r>
+      <w:r>
+        <w:br/>
+      </w:r>
+    </w:p>
+    <w:p>
+      <w:pPr>
+        <w:numPr>
+          <w:ilvl w:val="0"/>
+          <w:numId w:val="1006"/>
+        </w:numPr>
+        <w:pStyle w:val="Compact"/>
+      </w:pPr>
+      <w:r>
+        <w:rPr>
+          <w:rStyle w:val="VerbatimChar"/>
+        </w:rPr>
+        <w:t xml:space="preserve">dockerSL: "ubuntu:latest"</w:t>
       </w:r>
     </w:p>
     <w:p>
@@ -2823,17 +2703,14 @@
         <w:pStyle w:val="Compact"/>
       </w:pPr>
       <w:r>
-        <w:t xml:space="preserve">A space-separated list of the environment modules you’d like to have loaded (in that order) prior to running the task.</w:t>
-      </w:r>
-      <w:r>
-        <w:br/>
+        <w:t xml:space="preserve">This is a custom configuration for the Hutch that allows users to use docker and softlinks only to specific locations in Scratch. It is helpful when working with very large files.</w:t>
       </w:r>
     </w:p>
     <w:p>
       <w:pPr>
         <w:numPr>
           <w:ilvl w:val="0"/>
-          <w:numId w:val="1007"/>
+          <w:numId w:val="1006"/>
         </w:numPr>
         <w:pStyle w:val="Compact"/>
       </w:pPr>
@@ -2841,7 +2718,7 @@
         <w:rPr>
           <w:rStyle w:val="VerbatimChar"/>
         </w:rPr>
-        <w:t xml:space="preserve">dockerSL: "ubuntu:latest"</w:t>
+        <w:t xml:space="preserve">account: "paguirigan_a"</w:t>
       </w:r>
     </w:p>
     <w:p>
@@ -2853,37 +2730,10 @@
         <w:pStyle w:val="Compact"/>
       </w:pPr>
       <w:r>
-        <w:t xml:space="preserve">This is a custom configuration for the Hutch that allows users to use docker and softlinks only to specific locations in Scratch. It is helpful when working with very large files.</w:t>
-      </w:r>
-    </w:p>
-    <w:p>
-      <w:pPr>
-        <w:numPr>
-          <w:ilvl w:val="0"/>
-          <w:numId w:val="1007"/>
-        </w:numPr>
-        <w:pStyle w:val="Compact"/>
-      </w:pPr>
-      <w:r>
-        <w:rPr>
-          <w:rStyle w:val="VerbatimChar"/>
-        </w:rPr>
-        <w:t xml:space="preserve">account: "paguirigan_a"</w:t>
-      </w:r>
-    </w:p>
-    <w:p>
-      <w:pPr>
-        <w:numPr>
-          <w:ilvl w:val="1"/>
-          <w:numId w:val="1012"/>
-        </w:numPr>
-        <w:pStyle w:val="Compact"/>
-      </w:pPr>
-      <w:r>
         <w:t xml:space="preserve">This allows users who run jobs for multiple PI accounts to specify at the level of a task which account to use for a given job to manage cluster allocations.</w:t>
       </w:r>
     </w:p>
-    <w:bookmarkStart w:id="58" w:name="software-environments"/>
+    <w:bookmarkStart w:id="56" w:name="software-environments"/>
     <w:p>
       <w:pPr>
         <w:pStyle w:val="Heading3"/>
@@ -2901,7 +2751,7 @@
         <w:t xml:space="preserve">Software environments</w:t>
       </w:r>
     </w:p>
-    <w:bookmarkStart w:id="55" w:name="modules"/>
+    <w:bookmarkStart w:id="53" w:name="modules"/>
     <w:p>
       <w:pPr>
         <w:pStyle w:val="Heading4"/>
@@ -2929,7 +2779,7 @@
       <w:r>
         <w:t xml:space="preserve"> </w:t>
       </w:r>
-      <w:hyperlink r:id="rId54">
+      <w:hyperlink r:id="rId52">
         <w:r>
           <w:rPr>
             <w:rStyle w:val="Hyperlink"/>
@@ -3029,23 +2879,112 @@
         <w:t xml:space="preserve">). It is important to ensure when you load modules together for a single task that they are compatible with each other.</w:t>
       </w:r>
     </w:p>
+    <w:bookmarkEnd w:id="53"/>
+    <w:bookmarkStart w:id="54" w:name="docker"/>
+    <w:p>
+      <w:pPr>
+        <w:pStyle w:val="Heading4"/>
+      </w:pPr>
+      <w:r>
+        <w:rPr>
+          <w:rStyle w:val="SectionNumber"/>
+        </w:rPr>
+        <w:t xml:space="preserve">3.2.1.2</w:t>
+      </w:r>
+      <w:r>
+        <w:tab/>
+      </w:r>
+      <w:r>
+        <w:t xml:space="preserve">Docker</w:t>
+      </w:r>
+    </w:p>
+    <w:p>
+      <w:pPr>
+        <w:pStyle w:val="FirstParagraph"/>
+      </w:pPr>
+      <w:r>
+        <w:t xml:space="preserve">However, if you want to move your WDL workflow to the cloud in the future, you’ll want to leverage Cromwell’s pre-configured ability to run your tasks on</w:t>
+      </w:r>
+      <w:r>
+        <w:t xml:space="preserve"> </w:t>
+      </w:r>
+      <w:r>
+        <w:rPr>
+          <w:rStyle w:val="VerbatimChar"/>
+        </w:rPr>
+        <w:t xml:space="preserve">gizmo</w:t>
+      </w:r>
+      <w:r>
+        <w:t xml:space="preserve"> </w:t>
+      </w:r>
+      <w:r>
+        <w:t xml:space="preserve">in Docker containers. This configuration allows users to specify docker containers in their runtime blocks, allows Cromwell to maintain a local cache of previously used containers, and facilitates the pull of Docker containers and conversion for use. This behavior allows us to evade rate-limiting by DockerHub and improves speed of your workflows.</w:t>
+      </w:r>
+    </w:p>
+    <w:bookmarkEnd w:id="54"/>
+    <w:bookmarkStart w:id="55" w:name="find-support"/>
+    <w:p>
+      <w:pPr>
+        <w:pStyle w:val="Heading4"/>
+      </w:pPr>
+      <w:r>
+        <w:rPr>
+          <w:rStyle w:val="SectionNumber"/>
+        </w:rPr>
+        <w:t xml:space="preserve">3.2.1.3</w:t>
+      </w:r>
+      <w:r>
+        <w:tab/>
+      </w:r>
+      <w:r>
+        <w:t xml:space="preserve">Find Support</w:t>
+      </w:r>
+    </w:p>
+    <w:p>
+      <w:pPr>
+        <w:pStyle w:val="FirstParagraph"/>
+      </w:pPr>
+      <w:r>
+        <w:t xml:space="preserve">If you’re unfamiliar with resources for using Docker or to learn more about using modules and software environments see the</w:t>
+      </w:r>
+      <w:r>
+        <w:t xml:space="preserve"> </w:t>
+      </w:r>
+      <w:r>
+        <w:t xml:space="preserve">“</w:t>
+      </w:r>
+      <w:r>
+        <w:t xml:space="preserve">Guidance and Support</w:t>
+      </w:r>
+      <w:r>
+        <w:t xml:space="preserve">”</w:t>
+      </w:r>
+      <w:r>
+        <w:t xml:space="preserve"> </w:t>
+      </w:r>
+      <w:r>
+        <w:t xml:space="preserve">section of this course. Software management in workflows can be don in many ways so finding what works best for your work is often an iterative process.</w:t>
+      </w:r>
+    </w:p>
     <w:bookmarkEnd w:id="55"/>
-    <w:bookmarkStart w:id="56" w:name="docker"/>
-    <w:p>
-      <w:pPr>
-        <w:pStyle w:val="Heading4"/>
+    <w:bookmarkEnd w:id="56"/>
+    <w:bookmarkEnd w:id="57"/>
+    <w:bookmarkStart w:id="66" w:name="guidance-and-support"/>
+    <w:p>
+      <w:pPr>
+        <w:pStyle w:val="Heading2"/>
       </w:pPr>
       <w:r>
         <w:rPr>
           <w:rStyle w:val="SectionNumber"/>
         </w:rPr>
-        <w:t xml:space="preserve">3.2.1.2</w:t>
+        <w:t xml:space="preserve">3.3</w:t>
       </w:r>
       <w:r>
         <w:tab/>
       </w:r>
       <w:r>
-        <w:t xml:space="preserve">Docker</w:t>
+        <w:t xml:space="preserve">Guidance and Support</w:t>
       </w:r>
     </w:p>
     <w:p>
@@ -3053,101 +2992,12 @@
         <w:pStyle w:val="FirstParagraph"/>
       </w:pPr>
       <w:r>
-        <w:t xml:space="preserve">However, if you want to move your WDL workflow to the cloud in the future, you’ll want to leverage Cromwell’s pre-configured ability to run your tasks on</w:t>
-      </w:r>
-      <w:r>
-        <w:t xml:space="preserve"> </w:t>
-      </w:r>
-      <w:r>
-        <w:rPr>
-          <w:rStyle w:val="VerbatimChar"/>
-        </w:rPr>
-        <w:t xml:space="preserve">gizmo</w:t>
-      </w:r>
-      <w:r>
-        <w:t xml:space="preserve"> </w:t>
-      </w:r>
-      <w:r>
-        <w:t xml:space="preserve">in Docker containers. This configuration allows users to specify docker containers in their runtime blocks, allows Cromwell to maintain a local cache of previously used containers, and facilitates the pull of Docker containers and conversion for use. This behavior allows us to evade rate-limiting by DockerHub and improves speed of your workflows.</w:t>
-      </w:r>
-    </w:p>
-    <w:bookmarkEnd w:id="56"/>
-    <w:bookmarkStart w:id="57" w:name="find-support"/>
-    <w:p>
-      <w:pPr>
-        <w:pStyle w:val="Heading4"/>
-      </w:pPr>
-      <w:r>
-        <w:rPr>
-          <w:rStyle w:val="SectionNumber"/>
-        </w:rPr>
-        <w:t xml:space="preserve">3.2.1.3</w:t>
-      </w:r>
-      <w:r>
-        <w:tab/>
-      </w:r>
-      <w:r>
-        <w:t xml:space="preserve">Find Support</w:t>
-      </w:r>
-    </w:p>
-    <w:p>
-      <w:pPr>
-        <w:pStyle w:val="FirstParagraph"/>
-      </w:pPr>
-      <w:r>
-        <w:t xml:space="preserve">If you’re unfamiliar with resources for using Docker or to learn more about using modules and software environments see the</w:t>
-      </w:r>
-      <w:r>
-        <w:t xml:space="preserve"> </w:t>
-      </w:r>
-      <w:r>
-        <w:t xml:space="preserve">“</w:t>
-      </w:r>
-      <w:r>
-        <w:t xml:space="preserve">Guidance and Support</w:t>
-      </w:r>
-      <w:r>
-        <w:t xml:space="preserve">”</w:t>
-      </w:r>
-      <w:r>
-        <w:t xml:space="preserve"> </w:t>
-      </w:r>
-      <w:r>
-        <w:t xml:space="preserve">section of this course. Software management in workflows can be don in many ways so finding what works best for your work is often an iterative process.</w:t>
-      </w:r>
-    </w:p>
-    <w:bookmarkEnd w:id="57"/>
-    <w:bookmarkEnd w:id="58"/>
-    <w:bookmarkEnd w:id="59"/>
-    <w:bookmarkStart w:id="68" w:name="guidance-and-support"/>
-    <w:p>
-      <w:pPr>
-        <w:pStyle w:val="Heading2"/>
-      </w:pPr>
-      <w:r>
-        <w:rPr>
-          <w:rStyle w:val="SectionNumber"/>
-        </w:rPr>
-        <w:t xml:space="preserve">3.3</w:t>
-      </w:r>
-      <w:r>
-        <w:tab/>
-      </w:r>
-      <w:r>
-        <w:t xml:space="preserve">Guidance and Support</w:t>
-      </w:r>
-    </w:p>
-    <w:p>
-      <w:pPr>
-        <w:pStyle w:val="FirstParagraph"/>
-      </w:pPr>
-      <w:r>
         <w:t xml:space="preserve">There are a variety of resources on campus from the</w:t>
       </w:r>
       <w:r>
         <w:t xml:space="preserve"> </w:t>
       </w:r>
-      <w:hyperlink r:id="rId60">
+      <w:hyperlink r:id="rId58">
         <w:r>
           <w:rPr>
             <w:rStyle w:val="Hyperlink"/>
@@ -3164,7 +3014,7 @@
       <w:r>
         <w:t xml:space="preserve"> </w:t>
       </w:r>
-      <w:hyperlink r:id="rId61">
+      <w:hyperlink r:id="rId59">
         <w:r>
           <w:rPr>
             <w:rStyle w:val="Hyperlink"/>
@@ -3181,7 +3031,7 @@
       <w:r>
         <w:t xml:space="preserve"> </w:t>
       </w:r>
-      <w:hyperlink r:id="rId62">
+      <w:hyperlink r:id="rId60">
         <w:r>
           <w:rPr>
             <w:rStyle w:val="Hyperlink"/>
@@ -3193,7 +3043,7 @@
         <w:t xml:space="preserve">.</w:t>
       </w:r>
     </w:p>
-    <w:bookmarkStart w:id="64" w:name="effective-computing-user-group"/>
+    <w:bookmarkStart w:id="62" w:name="effective-computing-user-group"/>
     <w:p>
       <w:pPr>
         <w:pStyle w:val="Heading3"/>
@@ -3221,7 +3071,7 @@
       <w:r>
         <w:t xml:space="preserve"> </w:t>
       </w:r>
-      <w:hyperlink r:id="rId63">
+      <w:hyperlink r:id="rId61">
         <w:r>
           <w:rPr>
             <w:rStyle w:val="Hyperlink"/>
@@ -3233,8 +3083,8 @@
         <w:t xml:space="preserve">.</w:t>
       </w:r>
     </w:p>
-    <w:bookmarkEnd w:id="64"/>
-    <w:bookmarkStart w:id="67" w:name="slack-workflow-managers"/>
+    <w:bookmarkEnd w:id="62"/>
+    <w:bookmarkStart w:id="65" w:name="slack-workflow-managers"/>
     <w:p>
       <w:pPr>
         <w:pStyle w:val="Heading3"/>
@@ -3262,7 +3112,7 @@
       <w:r>
         <w:t xml:space="preserve"> </w:t>
       </w:r>
-      <w:hyperlink r:id="rId65">
+      <w:hyperlink r:id="rId63">
         <w:r>
           <w:rPr>
             <w:rStyle w:val="Hyperlink"/>
@@ -3279,7 +3129,7 @@
       <w:r>
         <w:t xml:space="preserve"> </w:t>
       </w:r>
-      <w:hyperlink r:id="rId66">
+      <w:hyperlink r:id="rId64">
         <w:r>
           <w:rPr>
             <w:rStyle w:val="Hyperlink"/>
@@ -3288,10 +3138,10 @@
         </w:r>
       </w:hyperlink>
     </w:p>
+    <w:bookmarkEnd w:id="65"/>
+    <w:bookmarkEnd w:id="66"/>
     <w:bookmarkEnd w:id="67"/>
-    <w:bookmarkEnd w:id="68"/>
-    <w:bookmarkEnd w:id="69"/>
-    <w:bookmarkStart w:id="71" w:name="using-the-fh.wdlr-package"/>
+    <w:bookmarkStart w:id="69" w:name="using-the-fh.wdlr-package"/>
     <w:p>
       <w:pPr>
         <w:pStyle w:val="Heading1"/>
@@ -3336,7 +3186,7 @@
       <w:pPr>
         <w:pStyle w:val="BodyText"/>
       </w:pPr>
-      <w:hyperlink r:id="rId70">
+      <w:hyperlink r:id="rId68">
         <w:r>
           <w:rPr>
             <w:rStyle w:val="Hyperlink"/>
@@ -3353,8 +3203,8 @@
         <w:t xml:space="preserve">This R package allows you to use R/RStudio on your local machine (on VPN or on campus) to directly submit workflows to your server from the command line, and lets you track calls and workflow execution status directly.</w:t>
       </w:r>
     </w:p>
-    <w:bookmarkEnd w:id="71"/>
-    <w:bookmarkStart w:id="77" w:name="about-the-authors"/>
+    <w:bookmarkEnd w:id="69"/>
+    <w:bookmarkStart w:id="75" w:name="about-the-authors"/>
     <w:p>
       <w:pPr>
         <w:pStyle w:val="Heading1"/>
@@ -3373,7 +3223,7 @@
       <w:r>
         <w:t xml:space="preserve"> </w:t>
       </w:r>
-      <w:hyperlink r:id="rId72">
+      <w:hyperlink r:id="rId70">
         <w:r>
           <w:rPr>
             <w:rStyle w:val="Hyperlink"/>
@@ -3666,7 +3516,7 @@
               <w:pStyle w:val="Compact"/>
               <w:jc w:val="left"/>
             </w:pPr>
-            <w:hyperlink r:id="rId73">
+            <w:hyperlink r:id="rId71">
               <w:r>
                 <w:rPr>
                   <w:rStyle w:val="Hyperlink"/>
@@ -3680,7 +3530,7 @@
             <w:r>
               <w:t xml:space="preserve"> </w:t>
             </w:r>
-            <w:hyperlink r:id="rId74">
+            <w:hyperlink r:id="rId72">
               <w:r>
                 <w:rPr>
                   <w:rStyle w:val="Hyperlink"/>
@@ -3711,7 +3561,7 @@
               <w:pStyle w:val="Compact"/>
               <w:jc w:val="left"/>
             </w:pPr>
-            <w:hyperlink r:id="rId73">
+            <w:hyperlink r:id="rId71">
               <w:r>
                 <w:rPr>
                   <w:rStyle w:val="Hyperlink"/>
@@ -3742,7 +3592,7 @@
               <w:pStyle w:val="Compact"/>
               <w:jc w:val="left"/>
             </w:pPr>
-            <w:hyperlink r:id="rId74">
+            <w:hyperlink r:id="rId72">
               <w:r>
                 <w:rPr>
                   <w:rStyle w:val="Hyperlink"/>
@@ -3756,7 +3606,7 @@
             <w:r>
               <w:t xml:space="preserve"> </w:t>
             </w:r>
-            <w:hyperlink r:id="rId73">
+            <w:hyperlink r:id="rId71">
               <w:r>
                 <w:rPr>
                   <w:rStyle w:val="Hyperlink"/>
@@ -3778,7 +3628,7 @@
             <w:r>
               <w:t xml:space="preserve">Package Developers (</w:t>
             </w:r>
-            <w:hyperlink r:id="rId75">
+            <w:hyperlink r:id="rId73">
               <w:r>
                 <w:rPr>
                   <w:rStyle w:val="Hyperlink"/>
@@ -3792,7 +3642,7 @@
             <w:r>
               <w:t xml:space="preserve"> </w:t>
             </w:r>
-            <w:hyperlink r:id="rId73">
+            <w:hyperlink r:id="rId71">
               <w:r>
                 <w:rPr>
                   <w:rStyle w:val="Hyperlink"/>
@@ -3806,7 +3656,7 @@
             <w:r>
               <w:t xml:space="preserve"> </w:t>
             </w:r>
-            <w:hyperlink r:id="rId76">
+            <w:hyperlink r:id="rId74">
               <w:r>
                 <w:rPr>
                   <w:rStyle w:val="Hyperlink"/>
@@ -3820,7 +3670,7 @@
             <w:r>
               <w:t xml:space="preserve"> </w:t>
             </w:r>
-            <w:hyperlink r:id="rId74">
+            <w:hyperlink r:id="rId72">
               <w:r>
                 <w:rPr>
                   <w:rStyle w:val="Hyperlink"/>
@@ -4336,8 +4186,8 @@
         <w:t xml:space="preserve">## [2] /usr/local/lib/R/library</w:t>
       </w:r>
     </w:p>
-    <w:bookmarkEnd w:id="77"/>
-    <w:bookmarkStart w:id="78" w:name="references"/>
+    <w:bookmarkEnd w:id="75"/>
+    <w:bookmarkStart w:id="76" w:name="references"/>
     <w:p>
       <w:pPr>
         <w:pStyle w:val="Heading1"/>
@@ -4355,7 +4205,7 @@
         <w:t xml:space="preserve">References</w:t>
       </w:r>
     </w:p>
-    <w:bookmarkEnd w:id="78"/>
+    <w:bookmarkEnd w:id="76"/>
     <w:sectPr/>
   </w:body>
 </w:document>
@@ -4462,82 +4312,6 @@
       </w:pPr>
     </w:lvl>
   </w:abstractNum>
-  <w:abstractNum w:abstractNumId="991">
-    <w:nsid w:val="A991"/>
-    <w:multiLevelType w:val="multilevel"/>
-    <w:lvl w:ilvl="0">
-      <w:numFmt w:val="bullet"/>
-      <w:lvlText w:val="•"/>
-      <w:lvlJc w:val="left"/>
-      <w:pPr>
-        <w:ind w:left="720" w:hanging="480"/>
-      </w:pPr>
-    </w:lvl>
-    <w:lvl w:ilvl="1">
-      <w:numFmt w:val="bullet"/>
-      <w:lvlText w:val="–"/>
-      <w:lvlJc w:val="left"/>
-      <w:pPr>
-        <w:ind w:left="1440" w:hanging="480"/>
-      </w:pPr>
-    </w:lvl>
-    <w:lvl w:ilvl="2">
-      <w:numFmt w:val="bullet"/>
-      <w:lvlText w:val="•"/>
-      <w:lvlJc w:val="left"/>
-      <w:pPr>
-        <w:ind w:left="2160" w:hanging="480"/>
-      </w:pPr>
-    </w:lvl>
-    <w:lvl w:ilvl="3">
-      <w:numFmt w:val="bullet"/>
-      <w:lvlText w:val="–"/>
-      <w:lvlJc w:val="left"/>
-      <w:pPr>
-        <w:ind w:left="2880" w:hanging="480"/>
-      </w:pPr>
-    </w:lvl>
-    <w:lvl w:ilvl="4">
-      <w:numFmt w:val="bullet"/>
-      <w:lvlText w:val="•"/>
-      <w:lvlJc w:val="left"/>
-      <w:pPr>
-        <w:ind w:left="3600" w:hanging="480"/>
-      </w:pPr>
-    </w:lvl>
-    <w:lvl w:ilvl="5">
-      <w:numFmt w:val="bullet"/>
-      <w:lvlText w:val="–"/>
-      <w:lvlJc w:val="left"/>
-      <w:pPr>
-        <w:ind w:left="4320" w:hanging="480"/>
-      </w:pPr>
-    </w:lvl>
-    <w:lvl w:ilvl="6">
-      <w:numFmt w:val="bullet"/>
-      <w:lvlText w:val="•"/>
-      <w:lvlJc w:val="left"/>
-      <w:pPr>
-        <w:ind w:left="5040" w:hanging="480"/>
-      </w:pPr>
-    </w:lvl>
-    <w:lvl w:ilvl="7">
-      <w:numFmt w:val="bullet"/>
-      <w:lvlText w:val="–"/>
-      <w:lvlJc w:val="left"/>
-      <w:pPr>
-        <w:ind w:left="5760" w:hanging="480"/>
-      </w:pPr>
-    </w:lvl>
-    <w:lvl w:ilvl="8">
-      <w:numFmt w:val="bullet"/>
-      <w:lvlText w:val="•"/>
-      <w:lvlJc w:val="left"/>
-      <w:pPr>
-        <w:ind w:left="6480" w:hanging="480"/>
-      </w:pPr>
-    </w:lvl>
-  </w:abstractNum>
   <w:abstractNum w:abstractNumId="99411">
     <w:nsid w:val="A99411"/>
     <w:multiLevelType w:val="multilevel"/>
@@ -4623,13 +4397,86 @@
       </w:pPr>
     </w:lvl>
   </w:abstractNum>
+  <w:abstractNum w:abstractNumId="991">
+    <w:nsid w:val="A991"/>
+    <w:multiLevelType w:val="multilevel"/>
+    <w:lvl w:ilvl="0">
+      <w:numFmt w:val="bullet"/>
+      <w:lvlText w:val="•"/>
+      <w:lvlJc w:val="left"/>
+      <w:pPr>
+        <w:ind w:left="720" w:hanging="480"/>
+      </w:pPr>
+    </w:lvl>
+    <w:lvl w:ilvl="1">
+      <w:numFmt w:val="bullet"/>
+      <w:lvlText w:val="–"/>
+      <w:lvlJc w:val="left"/>
+      <w:pPr>
+        <w:ind w:left="1440" w:hanging="480"/>
+      </w:pPr>
+    </w:lvl>
+    <w:lvl w:ilvl="2">
+      <w:numFmt w:val="bullet"/>
+      <w:lvlText w:val="•"/>
+      <w:lvlJc w:val="left"/>
+      <w:pPr>
+        <w:ind w:left="2160" w:hanging="480"/>
+      </w:pPr>
+    </w:lvl>
+    <w:lvl w:ilvl="3">
+      <w:numFmt w:val="bullet"/>
+      <w:lvlText w:val="–"/>
+      <w:lvlJc w:val="left"/>
+      <w:pPr>
+        <w:ind w:left="2880" w:hanging="480"/>
+      </w:pPr>
+    </w:lvl>
+    <w:lvl w:ilvl="4">
+      <w:numFmt w:val="bullet"/>
+      <w:lvlText w:val="•"/>
+      <w:lvlJc w:val="left"/>
+      <w:pPr>
+        <w:ind w:left="3600" w:hanging="480"/>
+      </w:pPr>
+    </w:lvl>
+    <w:lvl w:ilvl="5">
+      <w:numFmt w:val="bullet"/>
+      <w:lvlText w:val="–"/>
+      <w:lvlJc w:val="left"/>
+      <w:pPr>
+        <w:ind w:left="4320" w:hanging="480"/>
+      </w:pPr>
+    </w:lvl>
+    <w:lvl w:ilvl="6">
+      <w:numFmt w:val="bullet"/>
+      <w:lvlText w:val="•"/>
+      <w:lvlJc w:val="left"/>
+      <w:pPr>
+        <w:ind w:left="5040" w:hanging="480"/>
+      </w:pPr>
+    </w:lvl>
+    <w:lvl w:ilvl="7">
+      <w:numFmt w:val="bullet"/>
+      <w:lvlText w:val="–"/>
+      <w:lvlJc w:val="left"/>
+      <w:pPr>
+        <w:ind w:left="5760" w:hanging="480"/>
+      </w:pPr>
+    </w:lvl>
+    <w:lvl w:ilvl="8">
+      <w:numFmt w:val="bullet"/>
+      <w:lvlText w:val="•"/>
+      <w:lvlJc w:val="left"/>
+      <w:pPr>
+        <w:ind w:left="6480" w:hanging="480"/>
+      </w:pPr>
+    </w:lvl>
+  </w:abstractNum>
   <w:num w:numId="1000">
     <w:abstractNumId w:val="990"/>
   </w:num>
   <w:num w:numId="1001">
-    <w:abstractNumId w:val="991"/>
-  </w:num>
-  <w:num w:numId="1002">
     <w:abstractNumId w:val="99411"/>
     <w:lvlOverride w:ilvl="0">
       <w:startOverride w:val="1"/>
@@ -4659,6 +4506,9 @@
       <w:startOverride w:val="1"/>
     </w:lvlOverride>
   </w:num>
+  <w:num w:numId="1002">
+    <w:abstractNumId w:val="991"/>
+  </w:num>
   <w:num w:numId="1003">
     <w:abstractNumId w:val="991"/>
   </w:num>
@@ -4684,9 +4534,6 @@
     <w:abstractNumId w:val="991"/>
   </w:num>
   <w:num w:numId="1011">
-    <w:abstractNumId w:val="991"/>
-  </w:num>
-  <w:num w:numId="1012">
     <w:abstractNumId w:val="991"/>
   </w:num>
 </w:numbering>

</xml_diff>

<commit_message>
Revert "Merge remote-tracking branch 'origin/main' into main"
This reverts commit 4de356ab5be353348f2b6ea25b45279d3a52c8eb.
</commit_message>
<xml_diff>
--- a/docs/WDL-101--Running-WDLs-using-Cromwell.docx
+++ b/docs/WDL-101--Running-WDLs-using-Cromwell.docx
@@ -25,7 +25,31 @@
         <w:t xml:space="preserve"> </w:t>
       </w:r>
       <w:r>
-        <w:t xml:space="preserve">WDLs</w:t>
+        <w:t xml:space="preserve">WDL</w:t>
+      </w:r>
+      <w:r>
+        <w:t xml:space="preserve"> </w:t>
+      </w:r>
+      <w:r>
+        <w:t xml:space="preserve">workflows</w:t>
+      </w:r>
+      <w:r>
+        <w:t xml:space="preserve"> </w:t>
+      </w:r>
+      <w:r>
+        <w:t xml:space="preserve">at</w:t>
+      </w:r>
+      <w:r>
+        <w:t xml:space="preserve"> </w:t>
+      </w:r>
+      <w:r>
+        <w:t xml:space="preserve">Fred</w:t>
+      </w:r>
+      <w:r>
+        <w:t xml:space="preserve"> </w:t>
+      </w:r>
+      <w:r>
+        <w:t xml:space="preserve">Hutch</w:t>
       </w:r>
       <w:r>
         <w:t xml:space="preserve"> </w:t>
@@ -80,7 +104,7 @@
         </w:p>
       </w:sdtContent>
     </w:sdt>
-    <w:bookmarkStart w:id="20" w:name="about-this-course"/>
+    <w:bookmarkStart w:id="22" w:name="about-this-course"/>
     <w:p>
       <w:pPr>
         <w:pStyle w:val="Heading1"/>
@@ -89,16 +113,142 @@
         <w:t xml:space="preserve">About this Course</w:t>
       </w:r>
     </w:p>
+    <w:bookmarkStart w:id="21" w:name="available-course-formats"/>
+    <w:p>
+      <w:pPr>
+        <w:pStyle w:val="Heading2"/>
+      </w:pPr>
+      <w:r>
+        <w:rPr>
+          <w:rStyle w:val="SectionNumber"/>
+        </w:rPr>
+        <w:t xml:space="preserve">0.1</w:t>
+      </w:r>
+      <w:r>
+        <w:tab/>
+      </w:r>
+      <w:r>
+        <w:t xml:space="preserve">Available course formats</w:t>
+      </w:r>
+    </w:p>
     <w:p>
       <w:pPr>
         <w:pStyle w:val="FirstParagraph"/>
       </w:pPr>
       <w:r>
-        <w:t xml:space="preserve">This course is intended to be an introduction for users at the Fred Hutch to using our pre-configured Cromwell resources to run WDL workflows using our SLURM cluster.</w:t>
-      </w:r>
-    </w:p>
-    <w:bookmarkEnd w:id="20"/>
-    <w:bookmarkStart w:id="35" w:name="introduction"/>
+        <w:t xml:space="preserve">This course is available in multiple formats which allows you to take it in the way that best suites your needs. You can take it for certificate which can be for free or fee.</w:t>
+      </w:r>
+    </w:p>
+    <w:p>
+      <w:pPr>
+        <w:numPr>
+          <w:ilvl w:val="0"/>
+          <w:numId w:val="1001"/>
+        </w:numPr>
+        <w:pStyle w:val="Compact"/>
+      </w:pPr>
+      <w:r>
+        <w:t xml:space="preserve">The material for this course can be viewed without login requirement on this</w:t>
+      </w:r>
+      <w:r>
+        <w:t xml:space="preserve"> </w:t>
+      </w:r>
+      <w:hyperlink r:id="rId20">
+        <w:r>
+          <w:rPr>
+            <w:rStyle w:val="Hyperlink"/>
+          </w:rPr>
+          <w:t xml:space="preserve">Bookdown website</w:t>
+        </w:r>
+      </w:hyperlink>
+      <w:r>
+        <w:t xml:space="preserve">. This format might be most appropriate for you if you rely on screen-reader technology.</w:t>
+      </w:r>
+    </w:p>
+    <w:p>
+      <w:pPr>
+        <w:numPr>
+          <w:ilvl w:val="0"/>
+          <w:numId w:val="1001"/>
+        </w:numPr>
+        <w:pStyle w:val="Compact"/>
+      </w:pPr>
+      <w:r>
+        <w:t xml:space="preserve">This course can be taken for</w:t>
+      </w:r>
+      <w:r>
+        <w:t xml:space="preserve"> </w:t>
+      </w:r>
+      <w:hyperlink r:id="rId20">
+        <w:r>
+          <w:rPr>
+            <w:rStyle w:val="Hyperlink"/>
+          </w:rPr>
+          <w:t xml:space="preserve">free certification through Leanpub</w:t>
+        </w:r>
+      </w:hyperlink>
+      <w:r>
+        <w:t xml:space="preserve">.</w:t>
+      </w:r>
+    </w:p>
+    <w:p>
+      <w:pPr>
+        <w:numPr>
+          <w:ilvl w:val="0"/>
+          <w:numId w:val="1001"/>
+        </w:numPr>
+        <w:pStyle w:val="Compact"/>
+      </w:pPr>
+      <w:r>
+        <w:t xml:space="preserve">This course can be taken on</w:t>
+      </w:r>
+      <w:r>
+        <w:t xml:space="preserve"> </w:t>
+      </w:r>
+      <w:hyperlink r:id="rId20">
+        <w:r>
+          <w:rPr>
+            <w:rStyle w:val="Hyperlink"/>
+          </w:rPr>
+          <w:t xml:space="preserve">Coursera for certification here</w:t>
+        </w:r>
+      </w:hyperlink>
+      <w:r>
+        <w:t xml:space="preserve"> </w:t>
+      </w:r>
+      <w:r>
+        <w:t xml:space="preserve">(but it is not available for free on Coursera).</w:t>
+      </w:r>
+    </w:p>
+    <w:p>
+      <w:pPr>
+        <w:numPr>
+          <w:ilvl w:val="0"/>
+          <w:numId w:val="1001"/>
+        </w:numPr>
+        <w:pStyle w:val="Compact"/>
+      </w:pPr>
+      <w:r>
+        <w:t xml:space="preserve">Our courses are open source, you can find the</w:t>
+      </w:r>
+      <w:r>
+        <w:t xml:space="preserve"> </w:t>
+      </w:r>
+      <w:hyperlink r:id="rId20">
+        <w:r>
+          <w:rPr>
+            <w:rStyle w:val="Hyperlink"/>
+          </w:rPr>
+          <w:t xml:space="preserve">source material for this course on GitHub</w:t>
+        </w:r>
+      </w:hyperlink>
+      <w:r>
+        <w:t xml:space="preserve">.</w:t>
+      </w:r>
+    </w:p>
+    <w:bookmarkEnd w:id="21"/>
+    <w:bookmarkEnd w:id="22"/>
+    <w:bookmarkStart w:id="37" w:name="introduction"/>
     <w:p>
       <w:pPr>
         <w:pStyle w:val="Heading1"/>
@@ -142,7 +292,7 @@
         <w:t xml:space="preserve">This allows us to simplify our workflow testing and design, leverage WDL for smaller scale work that does not need the cloud, and can let users of all kinds manage their workflow work over time via this tool.</w:t>
       </w:r>
     </w:p>
-    <w:bookmarkStart w:id="25" w:name="pre-requisites"/>
+    <w:bookmarkStart w:id="27" w:name="pre-requisites"/>
     <w:p>
       <w:pPr>
         <w:pStyle w:val="Heading2"/>
@@ -160,7 +310,7 @@
         <w:t xml:space="preserve">Pre-Requisites</w:t>
       </w:r>
     </w:p>
-    <w:bookmarkStart w:id="23" w:name="rhino-access"/>
+    <w:bookmarkStart w:id="25" w:name="rhino-access"/>
     <w:p>
       <w:pPr>
         <w:pStyle w:val="Heading3"/>
@@ -231,7 +381,7 @@
       <w:r>
         <w:t xml:space="preserve"> </w:t>
       </w:r>
-      <w:hyperlink r:id="rId21">
+      <w:hyperlink r:id="rId23">
         <w:r>
           <w:rPr>
             <w:rStyle w:val="Hyperlink"/>
@@ -266,7 +416,7 @@
       <w:r>
         <w:t xml:space="preserve"> </w:t>
       </w:r>
-      <w:hyperlink r:id="rId22">
+      <w:hyperlink r:id="rId24">
         <w:r>
           <w:rPr>
             <w:rStyle w:val="Hyperlink"/>
@@ -281,8 +431,8 @@
         <w:t xml:space="preserve">in the Scientific Computing section about Access Methods, and Technologies.</w:t>
       </w:r>
     </w:p>
-    <w:bookmarkEnd w:id="23"/>
-    <w:bookmarkStart w:id="24" w:name="aws-credentials"/>
+    <w:bookmarkEnd w:id="25"/>
+    <w:bookmarkStart w:id="26" w:name="aws-credentials"/>
     <w:p>
       <w:pPr>
         <w:pStyle w:val="Heading3"/>
@@ -320,9 +470,9 @@
         <w:t xml:space="preserve">However if you do not have AWS credentials or aren’t using data stored in AWS S3, then you don’t have to do anything.</w:t>
       </w:r>
     </w:p>
-    <w:bookmarkEnd w:id="24"/>
-    <w:bookmarkEnd w:id="25"/>
-    <w:bookmarkStart w:id="26" w:name="what-is-cromwell"/>
+    <w:bookmarkEnd w:id="26"/>
+    <w:bookmarkEnd w:id="27"/>
+    <w:bookmarkStart w:id="28" w:name="what-is-cromwell"/>
     <w:p>
       <w:pPr>
         <w:pStyle w:val="Heading2"/>
@@ -372,8 +522,8 @@
         <w:t xml:space="preserve">that exists, but it is a tool that has been configured for use on the Fred Hutch gizmo cluster in order to make running workflows here very simple.</w:t>
       </w:r>
     </w:p>
-    <w:bookmarkEnd w:id="26"/>
-    <w:bookmarkStart w:id="34" w:name="getting-started-with-cromwell"/>
+    <w:bookmarkEnd w:id="28"/>
+    <w:bookmarkStart w:id="36" w:name="getting-started-with-cromwell"/>
     <w:p>
       <w:pPr>
         <w:pStyle w:val="Heading2"/>
@@ -391,7 +541,7 @@
         <w:t xml:space="preserve">Getting Started with Cromwell</w:t>
       </w:r>
     </w:p>
-    <w:bookmarkStart w:id="29" w:name="database-setup"/>
+    <w:bookmarkStart w:id="31" w:name="database-setup"/>
     <w:p>
       <w:pPr>
         <w:pStyle w:val="Heading3"/>
@@ -459,7 +609,7 @@
       <w:pPr>
         <w:numPr>
           <w:ilvl w:val="0"/>
-          <w:numId w:val="1001"/>
+          <w:numId w:val="1002"/>
         </w:numPr>
         <w:pStyle w:val="Compact"/>
       </w:pPr>
@@ -469,7 +619,7 @@
       <w:r>
         <w:t xml:space="preserve"> </w:t>
       </w:r>
-      <w:hyperlink r:id="rId27">
+      <w:hyperlink r:id="rId29">
         <w:r>
           <w:rPr>
             <w:rStyle w:val="Hyperlink"/>
@@ -486,7 +636,7 @@
       <w:r>
         <w:t xml:space="preserve"> </w:t>
       </w:r>
-      <w:hyperlink r:id="rId28">
+      <w:hyperlink r:id="rId30">
         <w:r>
           <w:rPr>
             <w:rStyle w:val="Hyperlink"/>
@@ -505,7 +655,7 @@
       <w:pPr>
         <w:numPr>
           <w:ilvl w:val="0"/>
-          <w:numId w:val="1001"/>
+          <w:numId w:val="1002"/>
         </w:numPr>
         <w:pStyle w:val="Compact"/>
       </w:pPr>
@@ -532,7 +682,7 @@
       <w:pPr>
         <w:numPr>
           <w:ilvl w:val="0"/>
-          <w:numId w:val="1001"/>
+          <w:numId w:val="1002"/>
         </w:numPr>
         <w:pStyle w:val="Compact"/>
       </w:pPr>
@@ -544,7 +694,7 @@
       <w:pPr>
         <w:numPr>
           <w:ilvl w:val="0"/>
-          <w:numId w:val="1001"/>
+          <w:numId w:val="1002"/>
         </w:numPr>
         <w:pStyle w:val="Compact"/>
       </w:pPr>
@@ -761,8 +911,8 @@
         <w:t xml:space="preserve">Now you’re ready to go and never have to set up the database part again and you can use this database to manage all your work over time!</w:t>
       </w:r>
     </w:p>
-    <w:bookmarkEnd w:id="29"/>
-    <w:bookmarkStart w:id="33" w:name="start-up-a-cromwell-server"/>
+    <w:bookmarkEnd w:id="31"/>
+    <w:bookmarkStart w:id="35" w:name="start-up-a-cromwell-server"/>
     <w:p>
       <w:pPr>
         <w:pStyle w:val="Heading3"/>
@@ -780,7 +930,7 @@
         <w:t xml:space="preserve">Start up a Cromwell server</w:t>
       </w:r>
     </w:p>
-    <w:bookmarkStart w:id="31" w:name="customize-your-configuration"/>
+    <w:bookmarkStart w:id="33" w:name="customize-your-configuration"/>
     <w:p>
       <w:pPr>
         <w:pStyle w:val="Heading4"/>
@@ -1263,7 +1413,7 @@
       <w:r>
         <w:t xml:space="preserve"> </w:t>
       </w:r>
-      <w:hyperlink r:id="rId30">
+      <w:hyperlink r:id="rId32">
         <w:r>
           <w:rPr>
             <w:rStyle w:val="Hyperlink"/>
@@ -1278,8 +1428,8 @@
         <w:t xml:space="preserve">folks.</w:t>
       </w:r>
     </w:p>
-    <w:bookmarkEnd w:id="31"/>
-    <w:bookmarkStart w:id="32" w:name="kick-off-your-cromwell-server"/>
+    <w:bookmarkEnd w:id="33"/>
+    <w:bookmarkStart w:id="34" w:name="kick-off-your-cromwell-server"/>
     <w:p>
       <w:pPr>
         <w:pStyle w:val="Heading4"/>
@@ -1622,11 +1772,11 @@
         <w:t xml:space="preserve">Congrats you’ve started your first Cromwell server!! Now on to how to submit a WDL workflow to it.</w:t>
       </w:r>
     </w:p>
-    <w:bookmarkEnd w:id="32"/>
-    <w:bookmarkEnd w:id="33"/>
     <w:bookmarkEnd w:id="34"/>
     <w:bookmarkEnd w:id="35"/>
-    <w:bookmarkStart w:id="49" w:name="using-shiny-to-manage-workflows"/>
+    <w:bookmarkEnd w:id="36"/>
+    <w:bookmarkEnd w:id="37"/>
+    <w:bookmarkStart w:id="51" w:name="using-shiny-to-manage-workflows"/>
     <w:p>
       <w:pPr>
         <w:pStyle w:val="Heading1"/>
@@ -1696,7 +1846,7 @@
         <w:t xml:space="preserve">for instructions via the Shiny app (or other methods we’ll discuss later in the course). It may take 2-3 minutes before you can follow the rest of these instructions the first time. The time it takes is much shorter in the future (more like ~1 minute).</w:t>
       </w:r>
     </w:p>
-    <w:bookmarkStart w:id="48" w:name="cromwell-app"/>
+    <w:bookmarkStart w:id="50" w:name="cromwell-app"/>
     <w:p>
       <w:pPr>
         <w:pStyle w:val="Heading2"/>
@@ -1724,7 +1874,7 @@
       <w:r>
         <w:t xml:space="preserve"> </w:t>
       </w:r>
-      <w:hyperlink r:id="rId36">
+      <w:hyperlink r:id="rId38">
         <w:r>
           <w:rPr>
             <w:rStyle w:val="Hyperlink"/>
@@ -1746,7 +1896,7 @@
         <w:t xml:space="preserve">This shiny app will let you use a graphic interface to submit and manage workflows you’ve written in WDL.</w:t>
       </w:r>
     </w:p>
-    <w:bookmarkStart w:id="37" w:name="login"/>
+    <w:bookmarkStart w:id="39" w:name="login"/>
     <w:p>
       <w:pPr>
         <w:pStyle w:val="Heading3"/>
@@ -1859,8 +2009,8 @@
         <w:t xml:space="preserve"> </w:t>
       </w:r>
     </w:p>
-    <w:bookmarkEnd w:id="37"/>
-    <w:bookmarkStart w:id="42" w:name="submit-jobs-tab"/>
+    <w:bookmarkEnd w:id="39"/>
+    <w:bookmarkStart w:id="44" w:name="submit-jobs-tab"/>
     <w:p>
       <w:pPr>
         <w:pStyle w:val="Heading3"/>
@@ -1915,7 +2065,7 @@
         <w:t xml:space="preserve">Here you’ll see a series of sections that will allow you to do several things.</w:t>
       </w:r>
     </w:p>
-    <w:bookmarkStart w:id="38" w:name="validate-a-workflow"/>
+    <w:bookmarkStart w:id="40" w:name="validate-a-workflow"/>
     <w:p>
       <w:pPr>
         <w:pStyle w:val="Heading4"/>
@@ -1962,8 +2112,8 @@
         <w:t xml:space="preserve"> </w:t>
       </w:r>
     </w:p>
-    <w:bookmarkEnd w:id="38"/>
-    <w:bookmarkStart w:id="39" w:name="submit-a-workflow"/>
+    <w:bookmarkEnd w:id="40"/>
+    <w:bookmarkStart w:id="41" w:name="submit-a-workflow"/>
     <w:p>
       <w:pPr>
         <w:pStyle w:val="Heading4"/>
@@ -1992,8 +2142,8 @@
         <w:br/>
       </w:r>
     </w:p>
-    <w:bookmarkEnd w:id="39"/>
-    <w:bookmarkStart w:id="40" w:name="abort-a-workflow"/>
+    <w:bookmarkEnd w:id="41"/>
+    <w:bookmarkStart w:id="42" w:name="abort-a-workflow"/>
     <w:p>
       <w:pPr>
         <w:pStyle w:val="Heading4"/>
@@ -2022,8 +2172,8 @@
         <w:t xml:space="preserve"> </w:t>
       </w:r>
     </w:p>
-    <w:bookmarkEnd w:id="40"/>
-    <w:bookmarkStart w:id="41" w:name="troubleshoot-a-workflow"/>
+    <w:bookmarkEnd w:id="42"/>
+    <w:bookmarkStart w:id="43" w:name="troubleshoot-a-workflow"/>
     <w:p>
       <w:pPr>
         <w:pStyle w:val="Heading4"/>
@@ -2058,9 +2208,9 @@
         <w:br/>
       </w:r>
     </w:p>
-    <w:bookmarkEnd w:id="41"/>
-    <w:bookmarkEnd w:id="42"/>
-    <w:bookmarkStart w:id="45" w:name="track-jobs-tab"/>
+    <w:bookmarkEnd w:id="43"/>
+    <w:bookmarkEnd w:id="44"/>
+    <w:bookmarkStart w:id="47" w:name="track-jobs-tab"/>
     <w:p>
       <w:pPr>
         <w:pStyle w:val="Heading3"/>
@@ -2086,7 +2236,7 @@
         <w:t xml:space="preserve">Once you’ve submitted a workflow, you’ll want to track how it’s going in the Track Jobs tab.</w:t>
       </w:r>
     </w:p>
-    <w:bookmarkStart w:id="43" w:name="workflows-of-history"/>
+    <w:bookmarkStart w:id="45" w:name="workflows-of-history"/>
     <w:p>
       <w:pPr>
         <w:pStyle w:val="Heading4"/>
@@ -2139,8 +2289,8 @@
         <w:t xml:space="preserve"> </w:t>
       </w:r>
     </w:p>
-    <w:bookmarkEnd w:id="43"/>
-    <w:bookmarkStart w:id="44" w:name="diving-into-a-workflow"/>
+    <w:bookmarkEnd w:id="45"/>
+    <w:bookmarkStart w:id="46" w:name="diving-into-a-workflow"/>
     <w:p>
       <w:pPr>
         <w:pStyle w:val="Heading4"/>
@@ -2249,9 +2399,9 @@
         <w:br/>
       </w:r>
     </w:p>
-    <w:bookmarkEnd w:id="44"/>
-    <w:bookmarkEnd w:id="45"/>
-    <w:bookmarkStart w:id="47" w:name="run-test-workflows"/>
+    <w:bookmarkEnd w:id="46"/>
+    <w:bookmarkEnd w:id="47"/>
+    <w:bookmarkStart w:id="49" w:name="run-test-workflows"/>
     <w:p>
       <w:pPr>
         <w:pStyle w:val="Heading3"/>
@@ -2293,7 +2443,7 @@
       <w:r>
         <w:t xml:space="preserve"> </w:t>
       </w:r>
-      <w:hyperlink r:id="rId46">
+      <w:hyperlink r:id="rId48">
         <w:r>
           <w:rPr>
             <w:rStyle w:val="Hyperlink"/>
@@ -2316,10 +2466,10 @@
         <w:t xml:space="preserve">NOTE: For those test workflows that use Docker containers, know that the first time you run them, you may notice that jobs aren’t being sent very quickly. That is because for our cluster, we need to convert those Docker containers to something that can be run by Singularity. The first time a Docker container is used, it must be converted, but in the future Cromwell will used the cached version of the Docker container and jobs will be submitted more quickly.</w:t>
       </w:r>
     </w:p>
-    <w:bookmarkEnd w:id="47"/>
-    <w:bookmarkEnd w:id="48"/>
     <w:bookmarkEnd w:id="49"/>
-    <w:bookmarkStart w:id="67" w:name="cromwell-at-the-fred-hutch"/>
+    <w:bookmarkEnd w:id="50"/>
+    <w:bookmarkEnd w:id="51"/>
+    <w:bookmarkStart w:id="69" w:name="cromwell-at-the-fred-hutch"/>
     <w:p>
       <w:pPr>
         <w:pStyle w:val="Heading1"/>
@@ -2363,7 +2513,7 @@
         <w:t xml:space="preserve">We’ll discuss some of the available customizations to help you run WDLs on our cluster in a simple way that still allows those workflows to be portable to other computing platforms.</w:t>
       </w:r>
     </w:p>
-    <w:bookmarkStart w:id="50" w:name="standard-runtime-variables"/>
+    <w:bookmarkStart w:id="52" w:name="standard-runtime-variables"/>
     <w:p>
       <w:pPr>
         <w:pStyle w:val="Heading2"/>
@@ -2393,42 +2543,15 @@
       <w:pPr>
         <w:numPr>
           <w:ilvl w:val="0"/>
-          <w:numId w:val="1002"/>
-        </w:numPr>
-        <w:pStyle w:val="Compact"/>
-      </w:pPr>
-      <w:r>
-        <w:rPr>
-          <w:rStyle w:val="VerbatimChar"/>
-        </w:rPr>
-        <w:t xml:space="preserve">cpu: 1</w:t>
-      </w:r>
-    </w:p>
-    <w:p>
-      <w:pPr>
-        <w:numPr>
-          <w:ilvl w:val="1"/>
           <w:numId w:val="1003"/>
         </w:numPr>
         <w:pStyle w:val="Compact"/>
       </w:pPr>
       <w:r>
-        <w:t xml:space="preserve">An integer number of cpus you want for the task</w:t>
-      </w:r>
-    </w:p>
-    <w:p>
-      <w:pPr>
-        <w:numPr>
-          <w:ilvl w:val="0"/>
-          <w:numId w:val="1002"/>
-        </w:numPr>
-        <w:pStyle w:val="Compact"/>
-      </w:pPr>
-      <w:r>
-        <w:rPr>
-          <w:rStyle w:val="VerbatimChar"/>
-        </w:rPr>
-        <w:t xml:space="preserve">memory: 2000</w:t>
+        <w:rPr>
+          <w:rStyle w:val="VerbatimChar"/>
+        </w:rPr>
+        <w:t xml:space="preserve">cpu: 1</w:t>
       </w:r>
     </w:p>
     <w:p>
@@ -2440,14 +2563,14 @@
         <w:pStyle w:val="Compact"/>
       </w:pPr>
       <w:r>
-        <w:t xml:space="preserve">An integer number of MB of memory you want to use for the task</w:t>
+        <w:t xml:space="preserve">An integer number of cpus you want for the task</w:t>
       </w:r>
     </w:p>
     <w:p>
       <w:pPr>
         <w:numPr>
           <w:ilvl w:val="0"/>
-          <w:numId w:val="1002"/>
+          <w:numId w:val="1003"/>
         </w:numPr>
         <w:pStyle w:val="Compact"/>
       </w:pPr>
@@ -2455,7 +2578,7 @@
         <w:rPr>
           <w:rStyle w:val="VerbatimChar"/>
         </w:rPr>
-        <w:t xml:space="preserve">docker: "ubuntu:latest"</w:t>
+        <w:t xml:space="preserve">memory: 2000</w:t>
       </w:r>
     </w:p>
     <w:p>
@@ -2467,112 +2590,112 @@
         <w:pStyle w:val="Compact"/>
       </w:pPr>
       <w:r>
-        <w:t xml:space="preserve">A specific Docker container to use for the task. For the custom Hutch configuration, docker containers can be specified and the necessary conversions (to Singularity) will be performed by Cromwell (not the user). Note: when docker is used, soft links cannot be used in our filesystem, so workflows using very large datasets may run slightly slower due to the need for Cromwell to copy files rather than link to them.</w:t>
-      </w:r>
-    </w:p>
-    <w:bookmarkEnd w:id="50"/>
-    <w:bookmarkStart w:id="57" w:name="fred-hutch-custom-runtime-variables"/>
-    <w:p>
-      <w:pPr>
-        <w:pStyle w:val="Heading2"/>
-      </w:pPr>
-      <w:r>
-        <w:rPr>
-          <w:rStyle w:val="SectionNumber"/>
-        </w:rPr>
-        <w:t xml:space="preserve">3.2</w:t>
-      </w:r>
-      <w:r>
-        <w:tab/>
-      </w:r>
-      <w:r>
-        <w:t xml:space="preserve">Fred Hutch Custom Runtime Variables</w:t>
-      </w:r>
-    </w:p>
-    <w:p>
-      <w:pPr>
-        <w:pStyle w:val="FirstParagraph"/>
-      </w:pPr>
-      <w:r>
-        <w:t xml:space="preserve">For the</w:t>
-      </w:r>
-      <w:r>
-        <w:t xml:space="preserve"> </w:t>
-      </w:r>
-      <w:r>
-        <w:rPr>
-          <w:rStyle w:val="VerbatimChar"/>
-        </w:rPr>
-        <w:t xml:space="preserve">gizmo</w:t>
-      </w:r>
-      <w:r>
-        <w:t xml:space="preserve"> </w:t>
-      </w:r>
-      <w:r>
-        <w:t xml:space="preserve">cluster, the following runtime variables are available that are customized to our configuration.</w:t>
-      </w:r>
-      <w:r>
-        <w:br/>
-      </w:r>
-      <w:r>
-        <w:t xml:space="preserve">What is specified below is the current default as written, you can edit these in the config file if you’d like OR you can specify these variables in your</w:t>
-      </w:r>
-      <w:r>
-        <w:t xml:space="preserve"> </w:t>
-      </w:r>
-      <w:r>
-        <w:rPr>
-          <w:rStyle w:val="VerbatimChar"/>
-        </w:rPr>
-        <w:t xml:space="preserve">runtime</w:t>
-      </w:r>
-      <w:r>
-        <w:t xml:space="preserve"> </w:t>
-      </w:r>
-      <w:r>
-        <w:t xml:space="preserve">block in each task to change only the variables you want to change from the default for that particular task.</w:t>
+        <w:t xml:space="preserve">An integer number of MB of memory you want to use for the task</w:t>
       </w:r>
     </w:p>
     <w:p>
       <w:pPr>
         <w:numPr>
           <w:ilvl w:val="0"/>
+          <w:numId w:val="1003"/>
+        </w:numPr>
+        <w:pStyle w:val="Compact"/>
+      </w:pPr>
+      <w:r>
+        <w:rPr>
+          <w:rStyle w:val="VerbatimChar"/>
+        </w:rPr>
+        <w:t xml:space="preserve">docker: "ubuntu:latest"</w:t>
+      </w:r>
+    </w:p>
+    <w:p>
+      <w:pPr>
+        <w:numPr>
+          <w:ilvl w:val="1"/>
           <w:numId w:val="1006"/>
         </w:numPr>
         <w:pStyle w:val="Compact"/>
       </w:pPr>
       <w:r>
-        <w:rPr>
-          <w:rStyle w:val="VerbatimChar"/>
-        </w:rPr>
-        <w:t xml:space="preserve">walltime: "18:00:00"</w:t>
+        <w:t xml:space="preserve">A specific Docker container to use for the task. For the custom Hutch configuration, docker containers can be specified and the necessary conversions (to Singularity) will be performed by Cromwell (not the user). Note: when docker is used, soft links cannot be used in our filesystem, so workflows using very large datasets may run slightly slower due to the need for Cromwell to copy files rather than link to them.</w:t>
+      </w:r>
+    </w:p>
+    <w:bookmarkEnd w:id="52"/>
+    <w:bookmarkStart w:id="59" w:name="fred-hutch-custom-runtime-variables"/>
+    <w:p>
+      <w:pPr>
+        <w:pStyle w:val="Heading2"/>
+      </w:pPr>
+      <w:r>
+        <w:rPr>
+          <w:rStyle w:val="SectionNumber"/>
+        </w:rPr>
+        <w:t xml:space="preserve">3.2</w:t>
+      </w:r>
+      <w:r>
+        <w:tab/>
+      </w:r>
+      <w:r>
+        <w:t xml:space="preserve">Fred Hutch Custom Runtime Variables</w:t>
+      </w:r>
+    </w:p>
+    <w:p>
+      <w:pPr>
+        <w:pStyle w:val="FirstParagraph"/>
+      </w:pPr>
+      <w:r>
+        <w:t xml:space="preserve">For the</w:t>
+      </w:r>
+      <w:r>
+        <w:t xml:space="preserve"> </w:t>
+      </w:r>
+      <w:r>
+        <w:rPr>
+          <w:rStyle w:val="VerbatimChar"/>
+        </w:rPr>
+        <w:t xml:space="preserve">gizmo</w:t>
+      </w:r>
+      <w:r>
+        <w:t xml:space="preserve"> </w:t>
+      </w:r>
+      <w:r>
+        <w:t xml:space="preserve">cluster, the following runtime variables are available that are customized to our configuration.</w:t>
+      </w:r>
+      <w:r>
+        <w:br/>
+      </w:r>
+      <w:r>
+        <w:t xml:space="preserve">What is specified below is the current default as written, you can edit these in the config file if you’d like OR you can specify these variables in your</w:t>
+      </w:r>
+      <w:r>
+        <w:t xml:space="preserve"> </w:t>
+      </w:r>
+      <w:r>
+        <w:rPr>
+          <w:rStyle w:val="VerbatimChar"/>
+        </w:rPr>
+        <w:t xml:space="preserve">runtime</w:t>
+      </w:r>
+      <w:r>
+        <w:t xml:space="preserve"> </w:t>
+      </w:r>
+      <w:r>
+        <w:t xml:space="preserve">block in each task to change only the variables you want to change from the default for that particular task.</w:t>
       </w:r>
     </w:p>
     <w:p>
       <w:pPr>
         <w:numPr>
-          <w:ilvl w:val="1"/>
+          <w:ilvl w:val="0"/>
           <w:numId w:val="1007"/>
         </w:numPr>
         <w:pStyle w:val="Compact"/>
       </w:pPr>
       <w:r>
-        <w:t xml:space="preserve">A string of date/time that specifies how many hours/days you want to request for the task</w:t>
-      </w:r>
-    </w:p>
-    <w:p>
-      <w:pPr>
-        <w:numPr>
-          <w:ilvl w:val="0"/>
-          <w:numId w:val="1006"/>
-        </w:numPr>
-        <w:pStyle w:val="Compact"/>
-      </w:pPr>
-      <w:r>
-        <w:rPr>
-          <w:rStyle w:val="VerbatimChar"/>
-        </w:rPr>
-        <w:t xml:space="preserve">partition:  "campus-new"</w:t>
+        <w:rPr>
+          <w:rStyle w:val="VerbatimChar"/>
+        </w:rPr>
+        <w:t xml:space="preserve">walltime: "18:00:00"</w:t>
       </w:r>
     </w:p>
     <w:p>
@@ -2584,6 +2707,33 @@
         <w:pStyle w:val="Compact"/>
       </w:pPr>
       <w:r>
+        <w:t xml:space="preserve">A string of date/time that specifies how many hours/days you want to request for the task</w:t>
+      </w:r>
+    </w:p>
+    <w:p>
+      <w:pPr>
+        <w:numPr>
+          <w:ilvl w:val="0"/>
+          <w:numId w:val="1007"/>
+        </w:numPr>
+        <w:pStyle w:val="Compact"/>
+      </w:pPr>
+      <w:r>
+        <w:rPr>
+          <w:rStyle w:val="VerbatimChar"/>
+        </w:rPr>
+        <w:t xml:space="preserve">partition:  "campus-new"</w:t>
+      </w:r>
+    </w:p>
+    <w:p>
+      <w:pPr>
+        <w:numPr>
+          <w:ilvl w:val="1"/>
+          <w:numId w:val="1009"/>
+        </w:numPr>
+        <w:pStyle w:val="Compact"/>
+      </w:pPr>
+      <w:r>
         <w:t xml:space="preserve">Which partition you want to use, the default is</w:t>
       </w:r>
       <w:r>
@@ -2634,7 +2784,7 @@
       <w:r>
         <w:t xml:space="preserve"> </w:t>
       </w:r>
-      <w:hyperlink r:id="rId51">
+      <w:hyperlink r:id="rId53">
         <w:r>
           <w:rPr>
             <w:rStyle w:val="Hyperlink"/>
@@ -2653,7 +2803,7 @@
       <w:pPr>
         <w:numPr>
           <w:ilvl w:val="0"/>
-          <w:numId w:val="1006"/>
+          <w:numId w:val="1007"/>
         </w:numPr>
         <w:pStyle w:val="Compact"/>
       </w:pPr>
@@ -2662,36 +2812,6 @@
           <w:rStyle w:val="VerbatimChar"/>
         </w:rPr>
         <w:t xml:space="preserve">modules: ""</w:t>
-      </w:r>
-    </w:p>
-    <w:p>
-      <w:pPr>
-        <w:numPr>
-          <w:ilvl w:val="1"/>
-          <w:numId w:val="1009"/>
-        </w:numPr>
-        <w:pStyle w:val="Compact"/>
-      </w:pPr>
-      <w:r>
-        <w:t xml:space="preserve">A space-separated list of the environment modules you’d like to have loaded (in that order) prior to running the task.</w:t>
-      </w:r>
-      <w:r>
-        <w:br/>
-      </w:r>
-    </w:p>
-    <w:p>
-      <w:pPr>
-        <w:numPr>
-          <w:ilvl w:val="0"/>
-          <w:numId w:val="1006"/>
-        </w:numPr>
-        <w:pStyle w:val="Compact"/>
-      </w:pPr>
-      <w:r>
-        <w:rPr>
-          <w:rStyle w:val="VerbatimChar"/>
-        </w:rPr>
-        <w:t xml:space="preserve">dockerSL: "ubuntu:latest"</w:t>
       </w:r>
     </w:p>
     <w:p>
@@ -2703,14 +2823,17 @@
         <w:pStyle w:val="Compact"/>
       </w:pPr>
       <w:r>
-        <w:t xml:space="preserve">This is a custom configuration for the Hutch that allows users to use docker and softlinks only to specific locations in Scratch. It is helpful when working with very large files.</w:t>
+        <w:t xml:space="preserve">A space-separated list of the environment modules you’d like to have loaded (in that order) prior to running the task.</w:t>
+      </w:r>
+      <w:r>
+        <w:br/>
       </w:r>
     </w:p>
     <w:p>
       <w:pPr>
         <w:numPr>
           <w:ilvl w:val="0"/>
-          <w:numId w:val="1006"/>
+          <w:numId w:val="1007"/>
         </w:numPr>
         <w:pStyle w:val="Compact"/>
       </w:pPr>
@@ -2718,7 +2841,7 @@
         <w:rPr>
           <w:rStyle w:val="VerbatimChar"/>
         </w:rPr>
-        <w:t xml:space="preserve">account: "paguirigan_a"</w:t>
+        <w:t xml:space="preserve">dockerSL: "ubuntu:latest"</w:t>
       </w:r>
     </w:p>
     <w:p>
@@ -2730,10 +2853,37 @@
         <w:pStyle w:val="Compact"/>
       </w:pPr>
       <w:r>
+        <w:t xml:space="preserve">This is a custom configuration for the Hutch that allows users to use docker and softlinks only to specific locations in Scratch. It is helpful when working with very large files.</w:t>
+      </w:r>
+    </w:p>
+    <w:p>
+      <w:pPr>
+        <w:numPr>
+          <w:ilvl w:val="0"/>
+          <w:numId w:val="1007"/>
+        </w:numPr>
+        <w:pStyle w:val="Compact"/>
+      </w:pPr>
+      <w:r>
+        <w:rPr>
+          <w:rStyle w:val="VerbatimChar"/>
+        </w:rPr>
+        <w:t xml:space="preserve">account: "paguirigan_a"</w:t>
+      </w:r>
+    </w:p>
+    <w:p>
+      <w:pPr>
+        <w:numPr>
+          <w:ilvl w:val="1"/>
+          <w:numId w:val="1012"/>
+        </w:numPr>
+        <w:pStyle w:val="Compact"/>
+      </w:pPr>
+      <w:r>
         <w:t xml:space="preserve">This allows users who run jobs for multiple PI accounts to specify at the level of a task which account to use for a given job to manage cluster allocations.</w:t>
       </w:r>
     </w:p>
-    <w:bookmarkStart w:id="56" w:name="software-environments"/>
+    <w:bookmarkStart w:id="58" w:name="software-environments"/>
     <w:p>
       <w:pPr>
         <w:pStyle w:val="Heading3"/>
@@ -2751,7 +2901,7 @@
         <w:t xml:space="preserve">Software environments</w:t>
       </w:r>
     </w:p>
-    <w:bookmarkStart w:id="53" w:name="modules"/>
+    <w:bookmarkStart w:id="55" w:name="modules"/>
     <w:p>
       <w:pPr>
         <w:pStyle w:val="Heading4"/>
@@ -2779,7 +2929,7 @@
       <w:r>
         <w:t xml:space="preserve"> </w:t>
       </w:r>
-      <w:hyperlink r:id="rId52">
+      <w:hyperlink r:id="rId54">
         <w:r>
           <w:rPr>
             <w:rStyle w:val="Hyperlink"/>
@@ -2879,8 +3029,8 @@
         <w:t xml:space="preserve">). It is important to ensure when you load modules together for a single task that they are compatible with each other.</w:t>
       </w:r>
     </w:p>
-    <w:bookmarkEnd w:id="53"/>
-    <w:bookmarkStart w:id="54" w:name="docker"/>
+    <w:bookmarkEnd w:id="55"/>
+    <w:bookmarkStart w:id="56" w:name="docker"/>
     <w:p>
       <w:pPr>
         <w:pStyle w:val="Heading4"/>
@@ -2921,8 +3071,8 @@
         <w:t xml:space="preserve">in Docker containers. This configuration allows users to specify docker containers in their runtime blocks, allows Cromwell to maintain a local cache of previously used containers, and facilitates the pull of Docker containers and conversion for use. This behavior allows us to evade rate-limiting by DockerHub and improves speed of your workflows.</w:t>
       </w:r>
     </w:p>
-    <w:bookmarkEnd w:id="54"/>
-    <w:bookmarkStart w:id="55" w:name="find-support"/>
+    <w:bookmarkEnd w:id="56"/>
+    <w:bookmarkStart w:id="57" w:name="find-support"/>
     <w:p>
       <w:pPr>
         <w:pStyle w:val="Heading4"/>
@@ -2966,10 +3116,10 @@
         <w:t xml:space="preserve">section of this course. Software management in workflows can be don in many ways so finding what works best for your work is often an iterative process.</w:t>
       </w:r>
     </w:p>
-    <w:bookmarkEnd w:id="55"/>
-    <w:bookmarkEnd w:id="56"/>
     <w:bookmarkEnd w:id="57"/>
-    <w:bookmarkStart w:id="66" w:name="guidance-and-support"/>
+    <w:bookmarkEnd w:id="58"/>
+    <w:bookmarkEnd w:id="59"/>
+    <w:bookmarkStart w:id="68" w:name="guidance-and-support"/>
     <w:p>
       <w:pPr>
         <w:pStyle w:val="Heading2"/>
@@ -2997,7 +3147,7 @@
       <w:r>
         <w:t xml:space="preserve"> </w:t>
       </w:r>
-      <w:hyperlink r:id="rId58">
+      <w:hyperlink r:id="rId60">
         <w:r>
           <w:rPr>
             <w:rStyle w:val="Hyperlink"/>
@@ -3014,7 +3164,7 @@
       <w:r>
         <w:t xml:space="preserve"> </w:t>
       </w:r>
-      <w:hyperlink r:id="rId59">
+      <w:hyperlink r:id="rId61">
         <w:r>
           <w:rPr>
             <w:rStyle w:val="Hyperlink"/>
@@ -3031,7 +3181,7 @@
       <w:r>
         <w:t xml:space="preserve"> </w:t>
       </w:r>
-      <w:hyperlink r:id="rId60">
+      <w:hyperlink r:id="rId62">
         <w:r>
           <w:rPr>
             <w:rStyle w:val="Hyperlink"/>
@@ -3043,7 +3193,7 @@
         <w:t xml:space="preserve">.</w:t>
       </w:r>
     </w:p>
-    <w:bookmarkStart w:id="62" w:name="effective-computing-user-group"/>
+    <w:bookmarkStart w:id="64" w:name="effective-computing-user-group"/>
     <w:p>
       <w:pPr>
         <w:pStyle w:val="Heading3"/>
@@ -3071,7 +3221,7 @@
       <w:r>
         <w:t xml:space="preserve"> </w:t>
       </w:r>
-      <w:hyperlink r:id="rId61">
+      <w:hyperlink r:id="rId63">
         <w:r>
           <w:rPr>
             <w:rStyle w:val="Hyperlink"/>
@@ -3083,8 +3233,8 @@
         <w:t xml:space="preserve">.</w:t>
       </w:r>
     </w:p>
-    <w:bookmarkEnd w:id="62"/>
-    <w:bookmarkStart w:id="65" w:name="slack-workflow-managers"/>
+    <w:bookmarkEnd w:id="64"/>
+    <w:bookmarkStart w:id="67" w:name="slack-workflow-managers"/>
     <w:p>
       <w:pPr>
         <w:pStyle w:val="Heading3"/>
@@ -3112,7 +3262,7 @@
       <w:r>
         <w:t xml:space="preserve"> </w:t>
       </w:r>
-      <w:hyperlink r:id="rId63">
+      <w:hyperlink r:id="rId65">
         <w:r>
           <w:rPr>
             <w:rStyle w:val="Hyperlink"/>
@@ -3129,7 +3279,7 @@
       <w:r>
         <w:t xml:space="preserve"> </w:t>
       </w:r>
-      <w:hyperlink r:id="rId64">
+      <w:hyperlink r:id="rId66">
         <w:r>
           <w:rPr>
             <w:rStyle w:val="Hyperlink"/>
@@ -3138,10 +3288,10 @@
         </w:r>
       </w:hyperlink>
     </w:p>
-    <w:bookmarkEnd w:id="65"/>
-    <w:bookmarkEnd w:id="66"/>
     <w:bookmarkEnd w:id="67"/>
-    <w:bookmarkStart w:id="69" w:name="using-the-fh.wdlr-package"/>
+    <w:bookmarkEnd w:id="68"/>
+    <w:bookmarkEnd w:id="69"/>
+    <w:bookmarkStart w:id="71" w:name="using-the-fh.wdlr-package"/>
     <w:p>
       <w:pPr>
         <w:pStyle w:val="Heading1"/>
@@ -3186,7 +3336,7 @@
       <w:pPr>
         <w:pStyle w:val="BodyText"/>
       </w:pPr>
-      <w:hyperlink r:id="rId68">
+      <w:hyperlink r:id="rId70">
         <w:r>
           <w:rPr>
             <w:rStyle w:val="Hyperlink"/>
@@ -3203,8 +3353,8 @@
         <w:t xml:space="preserve">This R package allows you to use R/RStudio on your local machine (on VPN or on campus) to directly submit workflows to your server from the command line, and lets you track calls and workflow execution status directly.</w:t>
       </w:r>
     </w:p>
-    <w:bookmarkEnd w:id="69"/>
-    <w:bookmarkStart w:id="75" w:name="about-the-authors"/>
+    <w:bookmarkEnd w:id="71"/>
+    <w:bookmarkStart w:id="77" w:name="about-the-authors"/>
     <w:p>
       <w:pPr>
         <w:pStyle w:val="Heading1"/>
@@ -3223,7 +3373,7 @@
       <w:r>
         <w:t xml:space="preserve"> </w:t>
       </w:r>
-      <w:hyperlink r:id="rId70">
+      <w:hyperlink r:id="rId72">
         <w:r>
           <w:rPr>
             <w:rStyle w:val="Hyperlink"/>
@@ -3516,7 +3666,7 @@
               <w:pStyle w:val="Compact"/>
               <w:jc w:val="left"/>
             </w:pPr>
-            <w:hyperlink r:id="rId71">
+            <w:hyperlink r:id="rId73">
               <w:r>
                 <w:rPr>
                   <w:rStyle w:val="Hyperlink"/>
@@ -3530,7 +3680,7 @@
             <w:r>
               <w:t xml:space="preserve"> </w:t>
             </w:r>
-            <w:hyperlink r:id="rId72">
+            <w:hyperlink r:id="rId74">
               <w:r>
                 <w:rPr>
                   <w:rStyle w:val="Hyperlink"/>
@@ -3561,7 +3711,7 @@
               <w:pStyle w:val="Compact"/>
               <w:jc w:val="left"/>
             </w:pPr>
-            <w:hyperlink r:id="rId71">
+            <w:hyperlink r:id="rId73">
               <w:r>
                 <w:rPr>
                   <w:rStyle w:val="Hyperlink"/>
@@ -3592,7 +3742,7 @@
               <w:pStyle w:val="Compact"/>
               <w:jc w:val="left"/>
             </w:pPr>
-            <w:hyperlink r:id="rId72">
+            <w:hyperlink r:id="rId74">
               <w:r>
                 <w:rPr>
                   <w:rStyle w:val="Hyperlink"/>
@@ -3606,7 +3756,7 @@
             <w:r>
               <w:t xml:space="preserve"> </w:t>
             </w:r>
-            <w:hyperlink r:id="rId71">
+            <w:hyperlink r:id="rId73">
               <w:r>
                 <w:rPr>
                   <w:rStyle w:val="Hyperlink"/>
@@ -3628,7 +3778,7 @@
             <w:r>
               <w:t xml:space="preserve">Package Developers (</w:t>
             </w:r>
-            <w:hyperlink r:id="rId73">
+            <w:hyperlink r:id="rId75">
               <w:r>
                 <w:rPr>
                   <w:rStyle w:val="Hyperlink"/>
@@ -3642,7 +3792,7 @@
             <w:r>
               <w:t xml:space="preserve"> </w:t>
             </w:r>
-            <w:hyperlink r:id="rId71">
+            <w:hyperlink r:id="rId73">
               <w:r>
                 <w:rPr>
                   <w:rStyle w:val="Hyperlink"/>
@@ -3656,7 +3806,7 @@
             <w:r>
               <w:t xml:space="preserve"> </w:t>
             </w:r>
-            <w:hyperlink r:id="rId74">
+            <w:hyperlink r:id="rId76">
               <w:r>
                 <w:rPr>
                   <w:rStyle w:val="Hyperlink"/>
@@ -3670,7 +3820,7 @@
             <w:r>
               <w:t xml:space="preserve"> </w:t>
             </w:r>
-            <w:hyperlink r:id="rId72">
+            <w:hyperlink r:id="rId74">
               <w:r>
                 <w:rPr>
                   <w:rStyle w:val="Hyperlink"/>
@@ -4186,8 +4336,8 @@
         <w:t xml:space="preserve">## [2] /usr/local/lib/R/library</w:t>
       </w:r>
     </w:p>
-    <w:bookmarkEnd w:id="75"/>
-    <w:bookmarkStart w:id="76" w:name="references"/>
+    <w:bookmarkEnd w:id="77"/>
+    <w:bookmarkStart w:id="78" w:name="references"/>
     <w:p>
       <w:pPr>
         <w:pStyle w:val="Heading1"/>
@@ -4205,7 +4355,7 @@
         <w:t xml:space="preserve">References</w:t>
       </w:r>
     </w:p>
-    <w:bookmarkEnd w:id="76"/>
+    <w:bookmarkEnd w:id="78"/>
     <w:sectPr/>
   </w:body>
 </w:document>
@@ -4312,6 +4462,82 @@
       </w:pPr>
     </w:lvl>
   </w:abstractNum>
+  <w:abstractNum w:abstractNumId="991">
+    <w:nsid w:val="A991"/>
+    <w:multiLevelType w:val="multilevel"/>
+    <w:lvl w:ilvl="0">
+      <w:numFmt w:val="bullet"/>
+      <w:lvlText w:val="•"/>
+      <w:lvlJc w:val="left"/>
+      <w:pPr>
+        <w:ind w:left="720" w:hanging="480"/>
+      </w:pPr>
+    </w:lvl>
+    <w:lvl w:ilvl="1">
+      <w:numFmt w:val="bullet"/>
+      <w:lvlText w:val="–"/>
+      <w:lvlJc w:val="left"/>
+      <w:pPr>
+        <w:ind w:left="1440" w:hanging="480"/>
+      </w:pPr>
+    </w:lvl>
+    <w:lvl w:ilvl="2">
+      <w:numFmt w:val="bullet"/>
+      <w:lvlText w:val="•"/>
+      <w:lvlJc w:val="left"/>
+      <w:pPr>
+        <w:ind w:left="2160" w:hanging="480"/>
+      </w:pPr>
+    </w:lvl>
+    <w:lvl w:ilvl="3">
+      <w:numFmt w:val="bullet"/>
+      <w:lvlText w:val="–"/>
+      <w:lvlJc w:val="left"/>
+      <w:pPr>
+        <w:ind w:left="2880" w:hanging="480"/>
+      </w:pPr>
+    </w:lvl>
+    <w:lvl w:ilvl="4">
+      <w:numFmt w:val="bullet"/>
+      <w:lvlText w:val="•"/>
+      <w:lvlJc w:val="left"/>
+      <w:pPr>
+        <w:ind w:left="3600" w:hanging="480"/>
+      </w:pPr>
+    </w:lvl>
+    <w:lvl w:ilvl="5">
+      <w:numFmt w:val="bullet"/>
+      <w:lvlText w:val="–"/>
+      <w:lvlJc w:val="left"/>
+      <w:pPr>
+        <w:ind w:left="4320" w:hanging="480"/>
+      </w:pPr>
+    </w:lvl>
+    <w:lvl w:ilvl="6">
+      <w:numFmt w:val="bullet"/>
+      <w:lvlText w:val="•"/>
+      <w:lvlJc w:val="left"/>
+      <w:pPr>
+        <w:ind w:left="5040" w:hanging="480"/>
+      </w:pPr>
+    </w:lvl>
+    <w:lvl w:ilvl="7">
+      <w:numFmt w:val="bullet"/>
+      <w:lvlText w:val="–"/>
+      <w:lvlJc w:val="left"/>
+      <w:pPr>
+        <w:ind w:left="5760" w:hanging="480"/>
+      </w:pPr>
+    </w:lvl>
+    <w:lvl w:ilvl="8">
+      <w:numFmt w:val="bullet"/>
+      <w:lvlText w:val="•"/>
+      <w:lvlJc w:val="left"/>
+      <w:pPr>
+        <w:ind w:left="6480" w:hanging="480"/>
+      </w:pPr>
+    </w:lvl>
+  </w:abstractNum>
   <w:abstractNum w:abstractNumId="99411">
     <w:nsid w:val="A99411"/>
     <w:multiLevelType w:val="multilevel"/>
@@ -4397,86 +4623,13 @@
       </w:pPr>
     </w:lvl>
   </w:abstractNum>
-  <w:abstractNum w:abstractNumId="991">
-    <w:nsid w:val="A991"/>
-    <w:multiLevelType w:val="multilevel"/>
-    <w:lvl w:ilvl="0">
-      <w:numFmt w:val="bullet"/>
-      <w:lvlText w:val="•"/>
-      <w:lvlJc w:val="left"/>
-      <w:pPr>
-        <w:ind w:left="720" w:hanging="480"/>
-      </w:pPr>
-    </w:lvl>
-    <w:lvl w:ilvl="1">
-      <w:numFmt w:val="bullet"/>
-      <w:lvlText w:val="–"/>
-      <w:lvlJc w:val="left"/>
-      <w:pPr>
-        <w:ind w:left="1440" w:hanging="480"/>
-      </w:pPr>
-    </w:lvl>
-    <w:lvl w:ilvl="2">
-      <w:numFmt w:val="bullet"/>
-      <w:lvlText w:val="•"/>
-      <w:lvlJc w:val="left"/>
-      <w:pPr>
-        <w:ind w:left="2160" w:hanging="480"/>
-      </w:pPr>
-    </w:lvl>
-    <w:lvl w:ilvl="3">
-      <w:numFmt w:val="bullet"/>
-      <w:lvlText w:val="–"/>
-      <w:lvlJc w:val="left"/>
-      <w:pPr>
-        <w:ind w:left="2880" w:hanging="480"/>
-      </w:pPr>
-    </w:lvl>
-    <w:lvl w:ilvl="4">
-      <w:numFmt w:val="bullet"/>
-      <w:lvlText w:val="•"/>
-      <w:lvlJc w:val="left"/>
-      <w:pPr>
-        <w:ind w:left="3600" w:hanging="480"/>
-      </w:pPr>
-    </w:lvl>
-    <w:lvl w:ilvl="5">
-      <w:numFmt w:val="bullet"/>
-      <w:lvlText w:val="–"/>
-      <w:lvlJc w:val="left"/>
-      <w:pPr>
-        <w:ind w:left="4320" w:hanging="480"/>
-      </w:pPr>
-    </w:lvl>
-    <w:lvl w:ilvl="6">
-      <w:numFmt w:val="bullet"/>
-      <w:lvlText w:val="•"/>
-      <w:lvlJc w:val="left"/>
-      <w:pPr>
-        <w:ind w:left="5040" w:hanging="480"/>
-      </w:pPr>
-    </w:lvl>
-    <w:lvl w:ilvl="7">
-      <w:numFmt w:val="bullet"/>
-      <w:lvlText w:val="–"/>
-      <w:lvlJc w:val="left"/>
-      <w:pPr>
-        <w:ind w:left="5760" w:hanging="480"/>
-      </w:pPr>
-    </w:lvl>
-    <w:lvl w:ilvl="8">
-      <w:numFmt w:val="bullet"/>
-      <w:lvlText w:val="•"/>
-      <w:lvlJc w:val="left"/>
-      <w:pPr>
-        <w:ind w:left="6480" w:hanging="480"/>
-      </w:pPr>
-    </w:lvl>
-  </w:abstractNum>
   <w:num w:numId="1000">
     <w:abstractNumId w:val="990"/>
   </w:num>
   <w:num w:numId="1001">
+    <w:abstractNumId w:val="991"/>
+  </w:num>
+  <w:num w:numId="1002">
     <w:abstractNumId w:val="99411"/>
     <w:lvlOverride w:ilvl="0">
       <w:startOverride w:val="1"/>
@@ -4506,9 +4659,6 @@
       <w:startOverride w:val="1"/>
     </w:lvlOverride>
   </w:num>
-  <w:num w:numId="1002">
-    <w:abstractNumId w:val="991"/>
-  </w:num>
   <w:num w:numId="1003">
     <w:abstractNumId w:val="991"/>
   </w:num>
@@ -4534,6 +4684,9 @@
     <w:abstractNumId w:val="991"/>
   </w:num>
   <w:num w:numId="1011">
+    <w:abstractNumId w:val="991"/>
+  </w:num>
+  <w:num w:numId="1012">
     <w:abstractNumId w:val="991"/>
   </w:num>
 </w:numbering>

</xml_diff>